<commit_message>
remove not used files
Signed-off-by: Aynur Hasanova <37272076+AynurHasanova@users.noreply.github.com>
</commit_message>
<xml_diff>
--- a/BSC-HGP-Project-UIDesignDocumentV1.docx
+++ b/BSC-HGP-Project-UIDesignDocumentV1.docx
@@ -363,9 +363,9 @@
         <w:tblLook w:val="04A0" w:firstRow="1" w:lastRow="0" w:firstColumn="1" w:lastColumn="0" w:noHBand="0" w:noVBand="1"/>
       </w:tblPr>
       <w:tblGrid>
-        <w:gridCol w:w="3145"/>
-        <w:gridCol w:w="3149"/>
-        <w:gridCol w:w="3142"/>
+        <w:gridCol w:w="3193"/>
+        <w:gridCol w:w="3125"/>
+        <w:gridCol w:w="3118"/>
       </w:tblGrid>
       <w:tr>
         <w:trPr>
@@ -373,7 +373,7 @@
         </w:trPr>
         <w:tc>
           <w:tcPr>
-            <w:tcW w:w="3380" w:type="dxa"/>
+            <w:tcW w:w="3193" w:type="dxa"/>
             <w:shd w:val="clear" w:color="auto" w:fill="auto"/>
           </w:tcPr>
           <w:p>
@@ -394,7 +394,7 @@
         </w:tc>
         <w:tc>
           <w:tcPr>
-            <w:tcW w:w="3380" w:type="dxa"/>
+            <w:tcW w:w="3125" w:type="dxa"/>
             <w:shd w:val="clear" w:color="auto" w:fill="auto"/>
           </w:tcPr>
           <w:p>
@@ -437,7 +437,7 @@
         </w:tc>
         <w:tc>
           <w:tcPr>
-            <w:tcW w:w="3380" w:type="dxa"/>
+            <w:tcW w:w="3118" w:type="dxa"/>
             <w:shd w:val="clear" w:color="auto" w:fill="auto"/>
           </w:tcPr>
           <w:p>
@@ -472,7 +472,7 @@
       <w:tr>
         <w:tc>
           <w:tcPr>
-            <w:tcW w:w="3380" w:type="dxa"/>
+            <w:tcW w:w="3193" w:type="dxa"/>
             <w:shd w:val="clear" w:color="auto" w:fill="auto"/>
           </w:tcPr>
           <w:p>
@@ -481,14 +481,12 @@
                 <w:lang w:val="en-GB"/>
               </w:rPr>
             </w:pPr>
-            <w:proofErr w:type="spellStart"/>
             <w:r>
               <w:rPr>
                 <w:lang w:val="en-GB"/>
               </w:rPr>
-              <w:t>GoBoard</w:t>
+              <w:t>widgets/board.py</w:t>
             </w:r>
-            <w:proofErr w:type="spellEnd"/>
             <w:r>
               <w:rPr>
                 <w:lang w:val="en-GB"/>
@@ -499,7 +497,7 @@
         </w:tc>
         <w:tc>
           <w:tcPr>
-            <w:tcW w:w="3380" w:type="dxa"/>
+            <w:tcW w:w="3125" w:type="dxa"/>
             <w:shd w:val="clear" w:color="auto" w:fill="auto"/>
           </w:tcPr>
           <w:p>
@@ -512,13 +510,25 @@
               <w:rPr>
                 <w:lang w:val="en-GB"/>
               </w:rPr>
-              <w:t>40%</w:t>
+              <w:t>4</w:t>
+            </w:r>
+            <w:r>
+              <w:rPr>
+                <w:lang w:val="en-GB"/>
+              </w:rPr>
+              <w:t>0</w:t>
+            </w:r>
+            <w:r>
+              <w:rPr>
+                <w:lang w:val="en-GB"/>
+              </w:rPr>
+              <w:t>%</w:t>
             </w:r>
           </w:p>
         </w:tc>
         <w:tc>
           <w:tcPr>
-            <w:tcW w:w="3380" w:type="dxa"/>
+            <w:tcW w:w="3118" w:type="dxa"/>
             <w:shd w:val="clear" w:color="auto" w:fill="auto"/>
           </w:tcPr>
           <w:p>
@@ -531,7 +541,13 @@
               <w:rPr>
                 <w:lang w:val="en-GB"/>
               </w:rPr>
-              <w:t>60%</w:t>
+              <w:t>6</w:t>
+            </w:r>
+            <w:r>
+              <w:rPr>
+                <w:lang w:val="en-GB"/>
+              </w:rPr>
+              <w:t>0%</w:t>
             </w:r>
           </w:p>
         </w:tc>
@@ -539,7 +555,7 @@
       <w:tr>
         <w:tc>
           <w:tcPr>
-            <w:tcW w:w="3380" w:type="dxa"/>
+            <w:tcW w:w="3193" w:type="dxa"/>
             <w:shd w:val="clear" w:color="auto" w:fill="auto"/>
           </w:tcPr>
           <w:p>
@@ -552,13 +568,31 @@
               <w:rPr>
                 <w:lang w:val="en-GB"/>
               </w:rPr>
-              <w:t>Filename 2</w:t>
+              <w:t>widgets/</w:t>
+            </w:r>
+            <w:r>
+              <w:rPr>
+                <w:lang w:val="en-GB"/>
+              </w:rPr>
+              <w:t>main_layout</w:t>
+            </w:r>
+            <w:r>
+              <w:rPr>
+                <w:lang w:val="en-GB"/>
+              </w:rPr>
+              <w:t>.py</w:t>
+            </w:r>
+            <w:r>
+              <w:rPr>
+                <w:lang w:val="en-GB"/>
+              </w:rPr>
+              <w:t xml:space="preserve"> </w:t>
             </w:r>
           </w:p>
         </w:tc>
         <w:tc>
           <w:tcPr>
-            <w:tcW w:w="3380" w:type="dxa"/>
+            <w:tcW w:w="3125" w:type="dxa"/>
             <w:shd w:val="clear" w:color="auto" w:fill="auto"/>
           </w:tcPr>
           <w:p>
@@ -571,13 +605,19 @@
               <w:rPr>
                 <w:lang w:val="en-GB"/>
               </w:rPr>
-              <w:t>60%</w:t>
+              <w:t xml:space="preserve">Auto-generated by </w:t>
+            </w:r>
+            <w:r>
+              <w:rPr>
+                <w:lang w:val="en-GB"/>
+              </w:rPr>
+              <w:t>PyQt5Designer</w:t>
             </w:r>
           </w:p>
         </w:tc>
         <w:tc>
           <w:tcPr>
-            <w:tcW w:w="3380" w:type="dxa"/>
+            <w:tcW w:w="3118" w:type="dxa"/>
             <w:shd w:val="clear" w:color="auto" w:fill="auto"/>
           </w:tcPr>
           <w:p>
@@ -590,7 +630,310 @@
               <w:rPr>
                 <w:lang w:val="en-GB"/>
               </w:rPr>
+              <w:t xml:space="preserve">Auto-generated by </w:t>
+            </w:r>
+            <w:r>
+              <w:rPr>
+                <w:lang w:val="en-GB"/>
+              </w:rPr>
+              <w:t>PyQt5Designer</w:t>
+            </w:r>
+          </w:p>
+        </w:tc>
+      </w:tr>
+      <w:tr>
+        <w:tc>
+          <w:tcPr>
+            <w:tcW w:w="3193" w:type="dxa"/>
+            <w:shd w:val="clear" w:color="auto" w:fill="auto"/>
+          </w:tcPr>
+          <w:p>
+            <w:pPr>
+              <w:rPr>
+                <w:lang w:val="en-GB"/>
+              </w:rPr>
+            </w:pPr>
+            <w:r>
+              <w:rPr>
+                <w:lang w:val="en-GB"/>
+              </w:rPr>
+              <w:t>logic.py</w:t>
+            </w:r>
+          </w:p>
+        </w:tc>
+        <w:tc>
+          <w:tcPr>
+            <w:tcW w:w="3125" w:type="dxa"/>
+            <w:shd w:val="clear" w:color="auto" w:fill="auto"/>
+          </w:tcPr>
+          <w:p>
+            <w:pPr>
+              <w:rPr>
+                <w:lang w:val="en-GB"/>
+              </w:rPr>
+            </w:pPr>
+            <w:r>
+              <w:rPr>
+                <w:lang w:val="en-GB"/>
+              </w:rPr>
+              <w:t>70%</w:t>
+            </w:r>
+          </w:p>
+        </w:tc>
+        <w:tc>
+          <w:tcPr>
+            <w:tcW w:w="3118" w:type="dxa"/>
+            <w:shd w:val="clear" w:color="auto" w:fill="auto"/>
+          </w:tcPr>
+          <w:p>
+            <w:pPr>
+              <w:rPr>
+                <w:lang w:val="en-GB"/>
+              </w:rPr>
+            </w:pPr>
+            <w:r>
+              <w:rPr>
+                <w:lang w:val="en-GB"/>
+              </w:rPr>
+              <w:t>30%</w:t>
+            </w:r>
+          </w:p>
+        </w:tc>
+      </w:tr>
+      <w:tr>
+        <w:tc>
+          <w:tcPr>
+            <w:tcW w:w="3193" w:type="dxa"/>
+            <w:shd w:val="clear" w:color="auto" w:fill="auto"/>
+          </w:tcPr>
+          <w:p>
+            <w:pPr>
+              <w:rPr>
+                <w:lang w:val="en-GB"/>
+              </w:rPr>
+            </w:pPr>
+            <w:r>
+              <w:rPr>
+                <w:lang w:val="en-GB"/>
+              </w:rPr>
+              <w:t>main.py</w:t>
+            </w:r>
+          </w:p>
+        </w:tc>
+        <w:tc>
+          <w:tcPr>
+            <w:tcW w:w="3125" w:type="dxa"/>
+            <w:shd w:val="clear" w:color="auto" w:fill="auto"/>
+          </w:tcPr>
+          <w:p>
+            <w:pPr>
+              <w:rPr>
+                <w:lang w:val="en-GB"/>
+              </w:rPr>
+            </w:pPr>
+            <w:r>
+              <w:rPr>
+                <w:lang w:val="en-GB"/>
+              </w:rPr>
+              <w:t>60%</w:t>
+            </w:r>
+          </w:p>
+        </w:tc>
+        <w:tc>
+          <w:tcPr>
+            <w:tcW w:w="3118" w:type="dxa"/>
+            <w:shd w:val="clear" w:color="auto" w:fill="auto"/>
+          </w:tcPr>
+          <w:p>
+            <w:pPr>
+              <w:rPr>
+                <w:lang w:val="en-GB"/>
+              </w:rPr>
+            </w:pPr>
+            <w:r>
+              <w:rPr>
+                <w:lang w:val="en-GB"/>
+              </w:rPr>
               <w:t>40%</w:t>
+            </w:r>
+          </w:p>
+        </w:tc>
+      </w:tr>
+      <w:tr>
+        <w:tc>
+          <w:tcPr>
+            <w:tcW w:w="3193" w:type="dxa"/>
+            <w:shd w:val="clear" w:color="auto" w:fill="auto"/>
+          </w:tcPr>
+          <w:p>
+            <w:pPr>
+              <w:rPr>
+                <w:lang w:val="en-GB"/>
+              </w:rPr>
+            </w:pPr>
+            <w:r>
+              <w:rPr>
+                <w:lang w:val="en-GB"/>
+              </w:rPr>
+              <w:t>utils.py</w:t>
+            </w:r>
+          </w:p>
+        </w:tc>
+        <w:tc>
+          <w:tcPr>
+            <w:tcW w:w="3125" w:type="dxa"/>
+            <w:shd w:val="clear" w:color="auto" w:fill="auto"/>
+          </w:tcPr>
+          <w:p>
+            <w:pPr>
+              <w:rPr>
+                <w:lang w:val="en-GB"/>
+              </w:rPr>
+            </w:pPr>
+            <w:r>
+              <w:rPr>
+                <w:lang w:val="en-GB"/>
+              </w:rPr>
+              <w:t>30%</w:t>
+            </w:r>
+          </w:p>
+        </w:tc>
+        <w:tc>
+          <w:tcPr>
+            <w:tcW w:w="3118" w:type="dxa"/>
+            <w:shd w:val="clear" w:color="auto" w:fill="auto"/>
+          </w:tcPr>
+          <w:p>
+            <w:pPr>
+              <w:rPr>
+                <w:lang w:val="en-GB"/>
+              </w:rPr>
+            </w:pPr>
+            <w:r>
+              <w:rPr>
+                <w:lang w:val="en-GB"/>
+              </w:rPr>
+              <w:t>70%</w:t>
+            </w:r>
+          </w:p>
+        </w:tc>
+      </w:tr>
+      <w:tr>
+        <w:tc>
+          <w:tcPr>
+            <w:tcW w:w="3193" w:type="dxa"/>
+            <w:shd w:val="clear" w:color="auto" w:fill="auto"/>
+          </w:tcPr>
+          <w:p>
+            <w:pPr>
+              <w:rPr>
+                <w:lang w:val="en-GB"/>
+              </w:rPr>
+            </w:pPr>
+            <w:proofErr w:type="spellStart"/>
+            <w:r>
+              <w:rPr>
+                <w:lang w:val="en-GB"/>
+              </w:rPr>
+              <w:t>design_files</w:t>
+            </w:r>
+            <w:proofErr w:type="spellEnd"/>
+          </w:p>
+        </w:tc>
+        <w:tc>
+          <w:tcPr>
+            <w:tcW w:w="3125" w:type="dxa"/>
+            <w:shd w:val="clear" w:color="auto" w:fill="auto"/>
+          </w:tcPr>
+          <w:p>
+            <w:pPr>
+              <w:rPr>
+                <w:lang w:val="en-GB"/>
+              </w:rPr>
+            </w:pPr>
+            <w:r>
+              <w:rPr>
+                <w:lang w:val="en-GB"/>
+              </w:rPr>
+              <w:t>30%</w:t>
+            </w:r>
+          </w:p>
+        </w:tc>
+        <w:tc>
+          <w:tcPr>
+            <w:tcW w:w="3118" w:type="dxa"/>
+            <w:shd w:val="clear" w:color="auto" w:fill="auto"/>
+          </w:tcPr>
+          <w:p>
+            <w:pPr>
+              <w:rPr>
+                <w:lang w:val="en-GB"/>
+              </w:rPr>
+            </w:pPr>
+            <w:r>
+              <w:rPr>
+                <w:lang w:val="en-GB"/>
+              </w:rPr>
+              <w:t>70%</w:t>
+            </w:r>
+          </w:p>
+        </w:tc>
+      </w:tr>
+      <w:tr>
+        <w:tc>
+          <w:tcPr>
+            <w:tcW w:w="3193" w:type="dxa"/>
+            <w:shd w:val="clear" w:color="auto" w:fill="auto"/>
+          </w:tcPr>
+          <w:p>
+            <w:pPr>
+              <w:rPr>
+                <w:lang w:val="en-GB"/>
+              </w:rPr>
+            </w:pPr>
+            <w:r>
+              <w:rPr>
+                <w:lang w:val="en-GB"/>
+              </w:rPr>
+              <w:t>assets</w:t>
+            </w:r>
+          </w:p>
+        </w:tc>
+        <w:tc>
+          <w:tcPr>
+            <w:tcW w:w="3125" w:type="dxa"/>
+            <w:shd w:val="clear" w:color="auto" w:fill="auto"/>
+          </w:tcPr>
+          <w:p>
+            <w:pPr>
+              <w:rPr>
+                <w:lang w:val="en-GB"/>
+              </w:rPr>
+            </w:pPr>
+            <w:r>
+              <w:rPr>
+                <w:lang w:val="en-GB"/>
+              </w:rPr>
+              <w:t>70%</w:t>
+            </w:r>
+          </w:p>
+        </w:tc>
+        <w:tc>
+          <w:tcPr>
+            <w:tcW w:w="3118" w:type="dxa"/>
+            <w:shd w:val="clear" w:color="auto" w:fill="auto"/>
+          </w:tcPr>
+          <w:p>
+            <w:pPr>
+              <w:rPr>
+                <w:lang w:val="en-GB"/>
+              </w:rPr>
+            </w:pPr>
+            <w:r>
+              <w:rPr>
+                <w:lang w:val="en-GB"/>
+              </w:rPr>
+              <w:t>30%</w:t>
             </w:r>
           </w:p>
         </w:tc>
@@ -601,7 +944,7 @@
         </w:trPr>
         <w:tc>
           <w:tcPr>
-            <w:tcW w:w="3380" w:type="dxa"/>
+            <w:tcW w:w="3193" w:type="dxa"/>
             <w:shd w:val="clear" w:color="auto" w:fill="auto"/>
           </w:tcPr>
           <w:p>
@@ -620,7 +963,7 @@
         </w:tc>
         <w:tc>
           <w:tcPr>
-            <w:tcW w:w="3380" w:type="dxa"/>
+            <w:tcW w:w="3125" w:type="dxa"/>
             <w:shd w:val="clear" w:color="auto" w:fill="auto"/>
           </w:tcPr>
           <w:p>
@@ -633,13 +976,13 @@
               <w:rPr>
                 <w:lang w:val="en-GB"/>
               </w:rPr>
-              <w:t>Etc.</w:t>
+              <w:t>50%</w:t>
             </w:r>
           </w:p>
         </w:tc>
         <w:tc>
           <w:tcPr>
-            <w:tcW w:w="3380" w:type="dxa"/>
+            <w:tcW w:w="3118" w:type="dxa"/>
             <w:shd w:val="clear" w:color="auto" w:fill="auto"/>
           </w:tcPr>
           <w:p>
@@ -648,13 +991,19 @@
                 <w:lang w:val="en-GB"/>
               </w:rPr>
             </w:pPr>
+            <w:r>
+              <w:rPr>
+                <w:lang w:val="en-GB"/>
+              </w:rPr>
+              <w:t>50%</w:t>
+            </w:r>
           </w:p>
         </w:tc>
       </w:tr>
       <w:tr>
         <w:tc>
           <w:tcPr>
-            <w:tcW w:w="3380" w:type="dxa"/>
+            <w:tcW w:w="3193" w:type="dxa"/>
             <w:shd w:val="clear" w:color="auto" w:fill="auto"/>
           </w:tcPr>
           <w:p>
@@ -673,7 +1022,7 @@
         </w:tc>
         <w:tc>
           <w:tcPr>
-            <w:tcW w:w="3380" w:type="dxa"/>
+            <w:tcW w:w="3125" w:type="dxa"/>
             <w:shd w:val="clear" w:color="auto" w:fill="auto"/>
           </w:tcPr>
           <w:p>
@@ -682,11 +1031,17 @@
                 <w:lang w:val="en-GB"/>
               </w:rPr>
             </w:pPr>
+            <w:r>
+              <w:rPr>
+                <w:lang w:val="en-GB"/>
+              </w:rPr>
+              <w:t>80%</w:t>
+            </w:r>
           </w:p>
         </w:tc>
         <w:tc>
           <w:tcPr>
-            <w:tcW w:w="3380" w:type="dxa"/>
+            <w:tcW w:w="3118" w:type="dxa"/>
             <w:shd w:val="clear" w:color="auto" w:fill="auto"/>
           </w:tcPr>
           <w:p>
@@ -695,13 +1050,19 @@
                 <w:lang w:val="en-GB"/>
               </w:rPr>
             </w:pPr>
+            <w:r>
+              <w:rPr>
+                <w:lang w:val="en-GB"/>
+              </w:rPr>
+              <w:t>20%</w:t>
+            </w:r>
           </w:p>
         </w:tc>
       </w:tr>
       <w:tr>
         <w:tc>
           <w:tcPr>
-            <w:tcW w:w="3380" w:type="dxa"/>
+            <w:tcW w:w="3193" w:type="dxa"/>
             <w:shd w:val="clear" w:color="auto" w:fill="auto"/>
           </w:tcPr>
           <w:p>
@@ -710,17 +1071,11 @@
                 <w:lang w:val="en-GB"/>
               </w:rPr>
             </w:pPr>
-            <w:r>
-              <w:rPr>
-                <w:lang w:val="en-GB"/>
-              </w:rPr>
-              <w:t xml:space="preserve">Learning rules of draughts </w:t>
-            </w:r>
           </w:p>
         </w:tc>
         <w:tc>
           <w:tcPr>
-            <w:tcW w:w="3380" w:type="dxa"/>
+            <w:tcW w:w="3125" w:type="dxa"/>
             <w:shd w:val="clear" w:color="auto" w:fill="auto"/>
           </w:tcPr>
           <w:p>
@@ -733,48 +1088,7 @@
         </w:tc>
         <w:tc>
           <w:tcPr>
-            <w:tcW w:w="3380" w:type="dxa"/>
-            <w:shd w:val="clear" w:color="auto" w:fill="auto"/>
-          </w:tcPr>
-          <w:p>
-            <w:pPr>
-              <w:rPr>
-                <w:lang w:val="en-GB"/>
-              </w:rPr>
-            </w:pPr>
-          </w:p>
-        </w:tc>
-      </w:tr>
-      <w:tr>
-        <w:tc>
-          <w:tcPr>
-            <w:tcW w:w="3380" w:type="dxa"/>
-            <w:shd w:val="clear" w:color="auto" w:fill="auto"/>
-          </w:tcPr>
-          <w:p>
-            <w:pPr>
-              <w:rPr>
-                <w:lang w:val="en-GB"/>
-              </w:rPr>
-            </w:pPr>
-          </w:p>
-        </w:tc>
-        <w:tc>
-          <w:tcPr>
-            <w:tcW w:w="3380" w:type="dxa"/>
-            <w:shd w:val="clear" w:color="auto" w:fill="auto"/>
-          </w:tcPr>
-          <w:p>
-            <w:pPr>
-              <w:rPr>
-                <w:lang w:val="en-GB"/>
-              </w:rPr>
-            </w:pPr>
-          </w:p>
-        </w:tc>
-        <w:tc>
-          <w:tcPr>
-            <w:tcW w:w="3380" w:type="dxa"/>
+            <w:tcW w:w="3118" w:type="dxa"/>
             <w:shd w:val="clear" w:color="auto" w:fill="auto"/>
           </w:tcPr>
           <w:p>
@@ -913,11 +1227,36 @@
         <w:t>:</w:t>
       </w:r>
       <w:r>
-        <w:t xml:space="preserve"> FirstName </w:t>
+        <w:t xml:space="preserve"> </w:t>
       </w:r>
       <w:proofErr w:type="spellStart"/>
       <w:r>
-        <w:t>LastName</w:t>
+        <w:t>Aynur</w:t>
+      </w:r>
+      <w:proofErr w:type="spellEnd"/>
+      <w:r>
+        <w:t xml:space="preserve"> </w:t>
+      </w:r>
+      <w:proofErr w:type="spellStart"/>
+      <w:r>
+        <w:t>Hasanova</w:t>
+      </w:r>
+      <w:proofErr w:type="spellEnd"/>
+      <w:r>
+        <w:t xml:space="preserve">, </w:t>
+      </w:r>
+      <w:r>
+        <w:rPr>
+          <w:lang w:val="en-GB"/>
+        </w:rPr>
+        <w:t xml:space="preserve">Moses </w:t>
+      </w:r>
+      <w:proofErr w:type="spellStart"/>
+      <w:r>
+        <w:rPr>
+          <w:lang w:val="en-GB"/>
+        </w:rPr>
+        <w:t>Oyebanji</w:t>
       </w:r>
       <w:proofErr w:type="spellEnd"/>
     </w:p>
@@ -1084,6 +1423,7 @@
         </w:numPr>
       </w:pPr>
       <w:r>
+        <w:lastRenderedPageBreak/>
         <w:t>Style</w:t>
       </w:r>
       <w:r>
@@ -1304,25 +1644,19 @@
               <w:adjustRightInd w:val="0"/>
               <w:ind w:left="360" w:right="-1"/>
               <w:rPr>
-                <w:rFonts w:ascii="Courier New" w:hAnsi="Courier New" w:cs="Courier New"/>
                 <w:sz w:val="24"/>
                 <w:szCs w:val="24"/>
                 <w:lang w:val="en-GB"/>
               </w:rPr>
             </w:pPr>
-          </w:p>
-          <w:p>
-            <w:pPr>
-              <w:pStyle w:val="ListParagraph"/>
-              <w:adjustRightInd w:val="0"/>
-              <w:ind w:left="360" w:right="-1"/>
-              <w:rPr>
-                <w:rFonts w:ascii="Courier New" w:hAnsi="Courier New" w:cs="Courier New"/>
+            <w:r>
+              <w:rPr>
                 <w:sz w:val="24"/>
                 <w:szCs w:val="24"/>
                 <w:lang w:val="en-GB"/>
               </w:rPr>
-            </w:pPr>
+              <w:t>The board is working with all functionalities.</w:t>
+            </w:r>
           </w:p>
           <w:p>
             <w:pPr>
@@ -1336,6 +1670,69 @@
                 <w:lang w:val="en-GB"/>
               </w:rPr>
             </w:pPr>
+          </w:p>
+          <w:p>
+            <w:pPr>
+              <w:pStyle w:val="ListParagraph"/>
+              <w:adjustRightInd w:val="0"/>
+              <w:ind w:left="360" w:right="-1"/>
+              <w:rPr>
+                <w:rFonts w:ascii="Courier New" w:hAnsi="Courier New" w:cs="Courier New"/>
+                <w:sz w:val="24"/>
+                <w:szCs w:val="24"/>
+                <w:lang w:val="en-GB"/>
+              </w:rPr>
+            </w:pPr>
+            <w:r>
+              <w:rPr>
+                <w:rFonts w:ascii="Courier New" w:hAnsi="Courier New" w:cs="Courier New"/>
+                <w:noProof/>
+                <w:sz w:val="24"/>
+                <w:szCs w:val="24"/>
+                <w:lang w:val="en-GB"/>
+              </w:rPr>
+              <w:drawing>
+                <wp:inline distT="0" distB="0" distL="0" distR="0" wp14:anchorId="07A7D2D2" wp14:editId="184BD544">
+                  <wp:extent cx="5245417" cy="3913239"/>
+                  <wp:effectExtent l="0" t="0" r="0" b="0"/>
+                  <wp:docPr id="1" name="Picture 1" descr="Table&#10;&#10;Description automatically generated"/>
+                  <wp:cNvGraphicFramePr>
+                    <a:graphicFrameLocks xmlns:a="http://schemas.openxmlformats.org/drawingml/2006/main" noChangeAspect="1"/>
+                  </wp:cNvGraphicFramePr>
+                  <a:graphic xmlns:a="http://schemas.openxmlformats.org/drawingml/2006/main">
+                    <a:graphicData uri="http://schemas.openxmlformats.org/drawingml/2006/picture">
+                      <pic:pic xmlns:pic="http://schemas.openxmlformats.org/drawingml/2006/picture">
+                        <pic:nvPicPr>
+                          <pic:cNvPr id="1" name="Picture 1" descr="Table&#10;&#10;Description automatically generated"/>
+                          <pic:cNvPicPr/>
+                        </pic:nvPicPr>
+                        <pic:blipFill>
+                          <a:blip r:embed="rId7" cstate="print">
+                            <a:extLst>
+                              <a:ext uri="{28A0092B-C50C-407E-A947-70E740481C1C}">
+                                <a14:useLocalDpi xmlns:a14="http://schemas.microsoft.com/office/drawing/2010/main" val="0"/>
+                              </a:ext>
+                            </a:extLst>
+                          </a:blip>
+                          <a:stretch>
+                            <a:fillRect/>
+                          </a:stretch>
+                        </pic:blipFill>
+                        <pic:spPr>
+                          <a:xfrm>
+                            <a:off x="0" y="0"/>
+                            <a:ext cx="5258265" cy="3922824"/>
+                          </a:xfrm>
+                          <a:prstGeom prst="rect">
+                            <a:avLst/>
+                          </a:prstGeom>
+                        </pic:spPr>
+                      </pic:pic>
+                    </a:graphicData>
+                  </a:graphic>
+                </wp:inline>
+              </w:drawing>
+            </w:r>
           </w:p>
           <w:p>
             <w:pPr>
@@ -1649,6 +2046,7 @@
                 <w:szCs w:val="28"/>
                 <w:lang w:val="en-GB"/>
               </w:rPr>
+              <w:lastRenderedPageBreak/>
               <w:t>Task 4 (2 images + what is working/not working)</w:t>
             </w:r>
           </w:p>
@@ -2759,7 +3157,7 @@
     </w:p>
     <w:p/>
     <w:sectPr>
-      <w:footerReference w:type="default" r:id="rId7"/>
+      <w:footerReference w:type="default" r:id="rId8"/>
       <w:pgSz w:w="11900" w:h="16840"/>
       <w:pgMar w:top="586" w:right="1440" w:bottom="516" w:left="1014" w:header="708" w:footer="0" w:gutter="0"/>
       <w:cols w:space="708"/>

</xml_diff>

<commit_message>
add dialog boxes for reset, pass, ko, suicida
Signed-off-by: Aynur Hasanova <37272076+AynurHasanova@users.noreply.github.com>
</commit_message>
<xml_diff>
--- a/BSC-HGP-Project-UIDesignDocumentV1.docx
+++ b/BSC-HGP-Project-UIDesignDocumentV1.docx
@@ -111,28 +111,12 @@
         </w:rPr>
         <w:t xml:space="preserve">Student Name1: </w:t>
       </w:r>
-      <w:proofErr w:type="spellStart"/>
       <w:r>
         <w:rPr>
           <w:lang w:val="en-GB"/>
         </w:rPr>
-        <w:t>Aynur</w:t>
-      </w:r>
-      <w:proofErr w:type="spellEnd"/>
-      <w:r>
-        <w:rPr>
-          <w:lang w:val="en-GB"/>
-        </w:rPr>
-        <w:t xml:space="preserve"> </w:t>
-      </w:r>
-      <w:proofErr w:type="spellStart"/>
-      <w:r>
-        <w:rPr>
-          <w:lang w:val="en-GB"/>
-        </w:rPr>
-        <w:t>Hasanova</w:t>
-      </w:r>
-      <w:proofErr w:type="spellEnd"/>
+        <w:t>Aynur Hasanova</w:t>
+      </w:r>
       <w:r>
         <w:rPr>
           <w:lang w:val="en-GB"/>
@@ -180,16 +164,8 @@
         <w:rPr>
           <w:lang w:val="en-GB"/>
         </w:rPr>
-        <w:t xml:space="preserve">Moses </w:t>
-      </w:r>
-      <w:proofErr w:type="spellStart"/>
-      <w:r>
-        <w:rPr>
-          <w:lang w:val="en-GB"/>
-        </w:rPr>
-        <w:t>Oyebanji</w:t>
-      </w:r>
-      <w:proofErr w:type="spellEnd"/>
+        <w:t>Moses Oyebanji</w:t>
+      </w:r>
       <w:r>
         <w:rPr>
           <w:lang w:val="en-GB"/>
@@ -216,33 +192,6 @@
           <w:lang w:val="en-GB"/>
         </w:rPr>
       </w:pPr>
-      <w:r>
-        <w:rPr>
-          <w:lang w:val="en-GB"/>
-        </w:rPr>
-        <w:t>Please complete the sections below with regard to the estimate of the division of work between the two partners</w:t>
-      </w:r>
-    </w:p>
-    <w:p>
-      <w:pPr>
-        <w:rPr>
-          <w:rFonts w:ascii="Calibri" w:hAnsi="Calibri"/>
-          <w:lang w:val="en-GB"/>
-        </w:rPr>
-      </w:pPr>
-      <w:r>
-        <w:rPr>
-          <w:lang w:val="en-GB"/>
-        </w:rPr>
-        <w:t>If the work was split in the range of 45% to 55% per partner, then that is fine and simply say “Work was evenly divided”. If this was not the case, then state with a summary sentence. This is the important statement of this file.</w:t>
-      </w:r>
-    </w:p>
-    <w:p>
-      <w:pPr>
-        <w:rPr>
-          <w:lang w:val="en-GB"/>
-        </w:rPr>
-      </w:pPr>
     </w:p>
     <w:p>
       <w:pPr>
@@ -316,38 +265,6 @@
           <w:lang w:val="en-GB"/>
         </w:rPr>
       </w:pPr>
-      <w:r>
-        <w:rPr>
-          <w:lang w:val="en-GB"/>
-        </w:rPr>
-        <w:t>Some area</w:t>
-      </w:r>
-      <w:r>
-        <w:rPr>
-          <w:lang w:val="en-GB"/>
-        </w:rPr>
-        <w:t>s</w:t>
-      </w:r>
-      <w:r>
-        <w:rPr>
-          <w:lang w:val="en-GB"/>
-        </w:rPr>
-        <w:t xml:space="preserve"> require more work than </w:t>
-      </w:r>
-      <w:proofErr w:type="gramStart"/>
-      <w:r>
-        <w:rPr>
-          <w:lang w:val="en-GB"/>
-        </w:rPr>
-        <w:t>others</w:t>
-      </w:r>
-      <w:proofErr w:type="gramEnd"/>
-      <w:r>
-        <w:rPr>
-          <w:lang w:val="en-GB"/>
-        </w:rPr>
-        <w:t xml:space="preserve"> so this is only for reference. An average of these values will not be calculated.</w:t>
-      </w:r>
     </w:p>
     <w:tbl>
       <w:tblPr>
@@ -405,34 +322,14 @@
                 <w:lang w:val="en-GB"/>
               </w:rPr>
             </w:pPr>
-            <w:proofErr w:type="spellStart"/>
             <w:r>
               <w:rPr>
                 <w:b/>
                 <w:bCs/>
                 <w:lang w:val="en-GB"/>
               </w:rPr>
-              <w:t>Aynur</w:t>
-            </w:r>
-            <w:proofErr w:type="spellEnd"/>
-            <w:r>
-              <w:rPr>
-                <w:b/>
-                <w:bCs/>
-                <w:lang w:val="en-GB"/>
-              </w:rPr>
-              <w:t xml:space="preserve"> </w:t>
-            </w:r>
-            <w:proofErr w:type="spellStart"/>
-            <w:r>
-              <w:rPr>
-                <w:b/>
-                <w:bCs/>
-                <w:lang w:val="en-GB"/>
-              </w:rPr>
-              <w:t>Hasanova</w:t>
-            </w:r>
-            <w:proofErr w:type="spellEnd"/>
+              <w:t>Aynur Hasanova</w:t>
+            </w:r>
           </w:p>
         </w:tc>
         <w:tc>
@@ -454,18 +351,8 @@
                 <w:bCs/>
                 <w:lang w:val="en-GB"/>
               </w:rPr>
-              <w:t xml:space="preserve">Moses </w:t>
-            </w:r>
-            <w:proofErr w:type="spellStart"/>
-            <w:r>
-              <w:rPr>
-                <w:b/>
-                <w:bCs/>
-                <w:lang w:val="en-GB"/>
-              </w:rPr>
-              <w:t>Oyebanji</w:t>
-            </w:r>
-            <w:proofErr w:type="spellEnd"/>
+              <w:t>Moses Oyebanji</w:t>
+            </w:r>
           </w:p>
         </w:tc>
       </w:tr>
@@ -510,7 +397,7 @@
               <w:rPr>
                 <w:lang w:val="en-GB"/>
               </w:rPr>
-              <w:t>4</w:t>
+              <w:t>6</w:t>
             </w:r>
             <w:r>
               <w:rPr>
@@ -541,7 +428,7 @@
               <w:rPr>
                 <w:lang w:val="en-GB"/>
               </w:rPr>
-              <w:t>6</w:t>
+              <w:t>4</w:t>
             </w:r>
             <w:r>
               <w:rPr>
@@ -613,6 +500,30 @@
               </w:rPr>
               <w:t>PyQt5Designer</w:t>
             </w:r>
+            <w:r>
+              <w:rPr>
+                <w:lang w:val="en-GB"/>
+              </w:rPr>
+              <w:t xml:space="preserve"> / </w:t>
+            </w:r>
+            <w:r>
+              <w:rPr>
+                <w:lang w:val="en-GB"/>
+              </w:rPr>
+              <w:t>30</w:t>
+            </w:r>
+            <w:r>
+              <w:rPr>
+                <w:lang w:val="en-GB"/>
+              </w:rPr>
+              <w:t>%</w:t>
+            </w:r>
+            <w:r>
+              <w:rPr>
+                <w:lang w:val="en-GB"/>
+              </w:rPr>
+              <w:t xml:space="preserve"> / see design_files</w:t>
+            </w:r>
           </w:p>
         </w:tc>
         <w:tc>
@@ -637,6 +548,30 @@
                 <w:lang w:val="en-GB"/>
               </w:rPr>
               <w:t>PyQt5Designer</w:t>
+            </w:r>
+            <w:r>
+              <w:rPr>
+                <w:lang w:val="en-GB"/>
+              </w:rPr>
+              <w:t xml:space="preserve"> / 7</w:t>
+            </w:r>
+            <w:r>
+              <w:rPr>
+                <w:lang w:val="en-GB"/>
+              </w:rPr>
+              <w:t>0</w:t>
+            </w:r>
+            <w:r>
+              <w:rPr>
+                <w:lang w:val="en-GB"/>
+              </w:rPr>
+              <w:t xml:space="preserve"> %</w:t>
+            </w:r>
+            <w:r>
+              <w:rPr>
+                <w:lang w:val="en-GB"/>
+              </w:rPr>
+              <w:t xml:space="preserve"> / see design_files</w:t>
             </w:r>
           </w:p>
         </w:tc>
@@ -676,7 +611,19 @@
               <w:rPr>
                 <w:lang w:val="en-GB"/>
               </w:rPr>
-              <w:t>70%</w:t>
+              <w:t>7</w:t>
+            </w:r>
+            <w:r>
+              <w:rPr>
+                <w:lang w:val="en-GB"/>
+              </w:rPr>
+              <w:t>5</w:t>
+            </w:r>
+            <w:r>
+              <w:rPr>
+                <w:lang w:val="en-GB"/>
+              </w:rPr>
+              <w:t>%</w:t>
             </w:r>
           </w:p>
         </w:tc>
@@ -695,7 +642,13 @@
               <w:rPr>
                 <w:lang w:val="en-GB"/>
               </w:rPr>
-              <w:t>30%</w:t>
+              <w:t>25</w:t>
+            </w:r>
+            <w:r>
+              <w:rPr>
+                <w:lang w:val="en-GB"/>
+              </w:rPr>
+              <w:t>%</w:t>
             </w:r>
           </w:p>
         </w:tc>
@@ -735,7 +688,13 @@
               <w:rPr>
                 <w:lang w:val="en-GB"/>
               </w:rPr>
-              <w:t>60%</w:t>
+              <w:t>7</w:t>
+            </w:r>
+            <w:r>
+              <w:rPr>
+                <w:lang w:val="en-GB"/>
+              </w:rPr>
+              <w:t>0%</w:t>
             </w:r>
           </w:p>
         </w:tc>
@@ -754,7 +713,13 @@
               <w:rPr>
                 <w:lang w:val="en-GB"/>
               </w:rPr>
-              <w:t>40%</w:t>
+              <w:t>3</w:t>
+            </w:r>
+            <w:r>
+              <w:rPr>
+                <w:lang w:val="en-GB"/>
+              </w:rPr>
+              <w:t>0%</w:t>
             </w:r>
           </w:p>
         </w:tc>
@@ -830,14 +795,12 @@
                 <w:lang w:val="en-GB"/>
               </w:rPr>
             </w:pPr>
-            <w:proofErr w:type="spellStart"/>
             <w:r>
               <w:rPr>
                 <w:lang w:val="en-GB"/>
               </w:rPr>
               <w:t>design_files</w:t>
             </w:r>
-            <w:proofErr w:type="spellEnd"/>
           </w:p>
         </w:tc>
         <w:tc>
@@ -1035,7 +998,13 @@
               <w:rPr>
                 <w:lang w:val="en-GB"/>
               </w:rPr>
-              <w:t>80%</w:t>
+              <w:t>7</w:t>
+            </w:r>
+            <w:r>
+              <w:rPr>
+                <w:lang w:val="en-GB"/>
+              </w:rPr>
+              <w:t>0%</w:t>
             </w:r>
           </w:p>
         </w:tc>
@@ -1054,7 +1023,13 @@
               <w:rPr>
                 <w:lang w:val="en-GB"/>
               </w:rPr>
-              <w:t>20%</w:t>
+              <w:t>3</w:t>
+            </w:r>
+            <w:r>
+              <w:rPr>
+                <w:lang w:val="en-GB"/>
+              </w:rPr>
+              <w:t>0%</w:t>
             </w:r>
           </w:p>
         </w:tc>
@@ -1113,55 +1088,10 @@
         <w:t xml:space="preserve">UI Design </w:t>
       </w:r>
     </w:p>
-    <w:p>
-      <w:r>
-        <w:rPr>
-          <w:b/>
-          <w:bCs/>
-        </w:rPr>
-        <w:t xml:space="preserve">Submission: </w:t>
-      </w:r>
-      <w:r>
-        <w:t xml:space="preserve">Edit this template and submit it as part of your submission. </w:t>
-      </w:r>
-    </w:p>
     <w:p/>
     <w:p>
       <w:r>
-        <w:rPr>
-          <w:b/>
-          <w:bCs/>
-        </w:rPr>
-        <w:t>Length</w:t>
-      </w:r>
-      <w:r>
-        <w:t xml:space="preserve">: Should be </w:t>
-      </w:r>
-      <w:r>
-        <w:t>4 pages approx</w:t>
-      </w:r>
-      <w:r>
-        <w:t xml:space="preserve">. Word count is </w:t>
-      </w:r>
-      <w:r>
-        <w:t>flexible,</w:t>
-      </w:r>
-      <w:r>
-        <w:t xml:space="preserve"> but all decisions should be clarified. </w:t>
-      </w:r>
-    </w:p>
-    <w:p/>
-    <w:p>
-      <w:r>
-        <w:t xml:space="preserve">To achieve good marks in this </w:t>
-      </w:r>
-      <w:proofErr w:type="gramStart"/>
-      <w:r>
-        <w:t>item</w:t>
-      </w:r>
-      <w:proofErr w:type="gramEnd"/>
-      <w:r>
-        <w:t xml:space="preserve"> ensure that </w:t>
+        <w:t xml:space="preserve">To achieve good marks in this item ensure that </w:t>
       </w:r>
       <w:r>
         <w:t>this</w:t>
@@ -1229,36 +1159,15 @@
       <w:r>
         <w:t xml:space="preserve"> </w:t>
       </w:r>
-      <w:proofErr w:type="spellStart"/>
-      <w:r>
-        <w:t>Aynur</w:t>
-      </w:r>
-      <w:proofErr w:type="spellEnd"/>
-      <w:r>
-        <w:t xml:space="preserve"> </w:t>
-      </w:r>
-      <w:proofErr w:type="spellStart"/>
-      <w:r>
-        <w:t>Hasanova</w:t>
-      </w:r>
-      <w:proofErr w:type="spellEnd"/>
-      <w:r>
-        <w:t xml:space="preserve">, </w:t>
+      <w:r>
+        <w:t xml:space="preserve">Aynur Hasanova, </w:t>
       </w:r>
       <w:r>
         <w:rPr>
           <w:lang w:val="en-GB"/>
         </w:rPr>
-        <w:t xml:space="preserve">Moses </w:t>
-      </w:r>
-      <w:proofErr w:type="spellStart"/>
-      <w:r>
-        <w:rPr>
-          <w:lang w:val="en-GB"/>
-        </w:rPr>
-        <w:t>Oyebanji</w:t>
-      </w:r>
-      <w:proofErr w:type="spellEnd"/>
+        <w:t>Moses Oyebanji</w:t>
+      </w:r>
     </w:p>
     <w:p/>
     <w:p>
@@ -1368,11 +1277,9 @@
           <w:numId w:val="10"/>
         </w:numPr>
       </w:pPr>
-      <w:proofErr w:type="spellStart"/>
       <w:r>
         <w:t>Colour</w:t>
       </w:r>
-      <w:proofErr w:type="spellEnd"/>
       <w:r>
         <w:t>:</w:t>
       </w:r>
@@ -1380,23 +1287,7 @@
         <w:t xml:space="preserve"> </w:t>
       </w:r>
       <w:r>
-        <w:t xml:space="preserve">The </w:t>
-      </w:r>
-      <w:proofErr w:type="spellStart"/>
-      <w:r>
-        <w:t>colour</w:t>
-      </w:r>
-      <w:proofErr w:type="spellEnd"/>
-      <w:r>
-        <w:t xml:space="preserve"> scheme was chosen to avoid the main form of </w:t>
-      </w:r>
-      <w:proofErr w:type="spellStart"/>
-      <w:r>
-        <w:t>colour</w:t>
-      </w:r>
-      <w:proofErr w:type="spellEnd"/>
-      <w:r>
-        <w:t xml:space="preserve"> blindness and produce high contrast for the visually impaired.</w:t>
+        <w:t>The colour scheme was chosen to avoid the main form of colour blindness and produce high contrast for the visually impaired.</w:t>
       </w:r>
     </w:p>
     <w:p>
@@ -1423,7 +1314,6 @@
         </w:numPr>
       </w:pPr>
       <w:r>
-        <w:lastRenderedPageBreak/>
         <w:t>Style</w:t>
       </w:r>
       <w:r>
@@ -1483,6 +1373,7 @@
         <w:rPr>
           <w:lang w:val="en-GB"/>
         </w:rPr>
+        <w:lastRenderedPageBreak/>
         <w:t>Screen Shots of Working</w:t>
       </w:r>
       <w:r>
@@ -1856,6 +1747,735 @@
               <w:adjustRightInd w:val="0"/>
               <w:ind w:left="360" w:right="-1"/>
               <w:rPr>
+                <w:b/>
+                <w:bCs/>
+                <w:lang w:val="en-GB"/>
+              </w:rPr>
+            </w:pPr>
+            <w:r>
+              <w:rPr>
+                <w:b/>
+                <w:bCs/>
+                <w:lang w:val="en-GB"/>
+              </w:rPr>
+              <w:t xml:space="preserve">All functionalities for Task 2 are working. </w:t>
+            </w:r>
+            <w:r>
+              <w:rPr>
+                <w:b/>
+                <w:bCs/>
+                <w:lang w:val="en-GB"/>
+              </w:rPr>
+              <w:t xml:space="preserve">There is no need for 6 separate images in this section as one of the following </w:t>
+            </w:r>
+            <w:r>
+              <w:rPr>
+                <w:b/>
+                <w:bCs/>
+                <w:lang w:val="en-GB"/>
+              </w:rPr>
+              <w:t>pictures</w:t>
+            </w:r>
+            <w:r>
+              <w:rPr>
+                <w:b/>
+                <w:bCs/>
+                <w:lang w:val="en-GB"/>
+              </w:rPr>
+              <w:t xml:space="preserve"> show 5 of the subtasks.</w:t>
+            </w:r>
+          </w:p>
+          <w:p>
+            <w:pPr>
+              <w:pStyle w:val="ListParagraph"/>
+              <w:adjustRightInd w:val="0"/>
+              <w:ind w:left="360" w:right="-1"/>
+              <w:rPr>
+                <w:b/>
+                <w:bCs/>
+                <w:lang w:val="en-GB"/>
+              </w:rPr>
+            </w:pPr>
+          </w:p>
+          <w:p>
+            <w:pPr>
+              <w:pStyle w:val="ListParagraph"/>
+              <w:adjustRightInd w:val="0"/>
+              <w:ind w:left="360" w:right="-1"/>
+              <w:rPr>
+                <w:b/>
+                <w:bCs/>
+                <w:lang w:val="en-GB"/>
+              </w:rPr>
+            </w:pPr>
+            <w:r>
+              <w:rPr>
+                <w:b/>
+                <w:bCs/>
+                <w:lang w:val="en-GB"/>
+              </w:rPr>
+              <w:t>Th</w:t>
+            </w:r>
+            <w:r>
+              <w:rPr>
+                <w:b/>
+                <w:bCs/>
+                <w:lang w:val="en-GB"/>
+              </w:rPr>
+              <w:t>e</w:t>
+            </w:r>
+            <w:r>
+              <w:rPr>
+                <w:b/>
+                <w:bCs/>
+                <w:lang w:val="en-GB"/>
+              </w:rPr>
+              <w:t xml:space="preserve"> following image </w:t>
+            </w:r>
+            <w:r>
+              <w:rPr>
+                <w:b/>
+                <w:bCs/>
+                <w:lang w:val="en-GB"/>
+              </w:rPr>
+              <w:t xml:space="preserve">demonstrates print screen for </w:t>
+            </w:r>
+            <w:r>
+              <w:rPr>
+                <w:b/>
+                <w:bCs/>
+                <w:lang w:val="en-GB"/>
+              </w:rPr>
+              <w:t xml:space="preserve">5 subtasks </w:t>
+            </w:r>
+            <w:r>
+              <w:rPr>
+                <w:b/>
+                <w:bCs/>
+                <w:lang w:val="en-GB"/>
+              </w:rPr>
+              <w:t>of</w:t>
+            </w:r>
+            <w:r>
+              <w:rPr>
+                <w:b/>
+                <w:bCs/>
+                <w:lang w:val="en-GB"/>
+              </w:rPr>
+              <w:t xml:space="preserve"> Task2: 2b, 2c, 2b, 2d, 2e, 2f.</w:t>
+            </w:r>
+            <w:r>
+              <w:rPr>
+                <w:b/>
+                <w:bCs/>
+                <w:lang w:val="en-GB"/>
+              </w:rPr>
+              <w:t xml:space="preserve"> It shows the number of prisoners (points)</w:t>
+            </w:r>
+            <w:r>
+              <w:rPr>
+                <w:b/>
+                <w:bCs/>
+                <w:lang w:val="en-GB"/>
+              </w:rPr>
+              <w:t xml:space="preserve"> </w:t>
+            </w:r>
+            <w:r>
+              <w:rPr>
+                <w:b/>
+                <w:bCs/>
+                <w:lang w:val="en-GB"/>
+              </w:rPr>
+              <w:t>each player taken, shows how much territory is controlled by each player, shows whose turn it is, shows the pass and reset buttons.</w:t>
+            </w:r>
+          </w:p>
+          <w:p>
+            <w:pPr>
+              <w:pStyle w:val="ListParagraph"/>
+              <w:adjustRightInd w:val="0"/>
+              <w:ind w:left="360" w:right="-1"/>
+              <w:rPr>
+                <w:b/>
+                <w:bCs/>
+                <w:lang w:val="en-GB"/>
+              </w:rPr>
+            </w:pPr>
+          </w:p>
+          <w:p>
+            <w:pPr>
+              <w:pStyle w:val="ListParagraph"/>
+              <w:adjustRightInd w:val="0"/>
+              <w:ind w:left="360" w:right="-1"/>
+              <w:rPr>
+                <w:b/>
+                <w:bCs/>
+                <w:lang w:val="en-GB"/>
+              </w:rPr>
+            </w:pPr>
+            <w:r>
+              <w:rPr>
+                <w:b/>
+                <w:bCs/>
+                <w:lang w:val="en-GB"/>
+              </w:rPr>
+              <w:t>See “Next Player: White”, “Coordinates: D1”, “Black Points: 1”, “White Points: 0”, “Black Territories: 4”, “White Territories: 2”, and “Total Moves: 7”.</w:t>
+            </w:r>
+          </w:p>
+          <w:p>
+            <w:pPr>
+              <w:pStyle w:val="ListParagraph"/>
+              <w:adjustRightInd w:val="0"/>
+              <w:ind w:left="360" w:right="-1"/>
+              <w:rPr>
+                <w:b/>
+                <w:bCs/>
+                <w:lang w:val="en-GB"/>
+              </w:rPr>
+            </w:pPr>
+          </w:p>
+          <w:p>
+            <w:pPr>
+              <w:pStyle w:val="ListParagraph"/>
+              <w:adjustRightInd w:val="0"/>
+              <w:ind w:left="360" w:right="-1"/>
+              <w:rPr>
+                <w:rFonts w:ascii="Courier New" w:hAnsi="Courier New" w:cs="Courier New"/>
+                <w:lang w:val="en-GB"/>
+              </w:rPr>
+            </w:pPr>
+            <w:r>
+              <w:rPr>
+                <w:rFonts w:ascii="Courier New" w:hAnsi="Courier New" w:cs="Courier New"/>
+                <w:noProof/>
+                <w:lang w:val="en-GB"/>
+              </w:rPr>
+              <w:lastRenderedPageBreak/>
+              <w:drawing>
+                <wp:inline distT="0" distB="0" distL="0" distR="0" wp14:anchorId="74ECBCFB" wp14:editId="1586D0A9">
+                  <wp:extent cx="5248910" cy="4247535"/>
+                  <wp:effectExtent l="0" t="0" r="0" b="0"/>
+                  <wp:docPr id="2" name="Picture 2" descr="Chart, scatter chart&#10;&#10;Description automatically generated"/>
+                  <wp:cNvGraphicFramePr>
+                    <a:graphicFrameLocks xmlns:a="http://schemas.openxmlformats.org/drawingml/2006/main" noChangeAspect="1"/>
+                  </wp:cNvGraphicFramePr>
+                  <a:graphic xmlns:a="http://schemas.openxmlformats.org/drawingml/2006/main">
+                    <a:graphicData uri="http://schemas.openxmlformats.org/drawingml/2006/picture">
+                      <pic:pic xmlns:pic="http://schemas.openxmlformats.org/drawingml/2006/picture">
+                        <pic:nvPicPr>
+                          <pic:cNvPr id="2" name="Picture 2" descr="Chart, scatter chart&#10;&#10;Description automatically generated"/>
+                          <pic:cNvPicPr/>
+                        </pic:nvPicPr>
+                        <pic:blipFill>
+                          <a:blip r:embed="rId8" cstate="print">
+                            <a:extLst>
+                              <a:ext uri="{28A0092B-C50C-407E-A947-70E740481C1C}">
+                                <a14:useLocalDpi xmlns:a14="http://schemas.microsoft.com/office/drawing/2010/main" val="0"/>
+                              </a:ext>
+                            </a:extLst>
+                          </a:blip>
+                          <a:stretch>
+                            <a:fillRect/>
+                          </a:stretch>
+                        </pic:blipFill>
+                        <pic:spPr>
+                          <a:xfrm>
+                            <a:off x="0" y="0"/>
+                            <a:ext cx="5265158" cy="4260683"/>
+                          </a:xfrm>
+                          <a:prstGeom prst="rect">
+                            <a:avLst/>
+                          </a:prstGeom>
+                        </pic:spPr>
+                      </pic:pic>
+                    </a:graphicData>
+                  </a:graphic>
+                </wp:inline>
+              </w:drawing>
+            </w:r>
+          </w:p>
+          <w:p>
+            <w:pPr>
+              <w:pStyle w:val="ListParagraph"/>
+              <w:adjustRightInd w:val="0"/>
+              <w:ind w:left="360" w:right="-1"/>
+              <w:rPr>
+                <w:rFonts w:ascii="Courier New" w:hAnsi="Courier New" w:cs="Courier New"/>
+                <w:lang w:val="en-GB"/>
+              </w:rPr>
+            </w:pPr>
+          </w:p>
+          <w:p>
+            <w:pPr>
+              <w:pStyle w:val="ListParagraph"/>
+              <w:adjustRightInd w:val="0"/>
+              <w:ind w:left="360" w:right="-1"/>
+              <w:rPr>
+                <w:b/>
+                <w:bCs/>
+                <w:lang w:val="en-GB"/>
+              </w:rPr>
+            </w:pPr>
+            <w:r>
+              <w:rPr>
+                <w:b/>
+                <w:bCs/>
+                <w:lang w:val="en-GB"/>
+              </w:rPr>
+              <w:t>Task 2a, help menu that includes the game overview, movement, and rules.</w:t>
+            </w:r>
+          </w:p>
+          <w:p>
+            <w:pPr>
+              <w:pStyle w:val="ListParagraph"/>
+              <w:adjustRightInd w:val="0"/>
+              <w:ind w:left="360" w:right="-1"/>
+              <w:rPr>
+                <w:rFonts w:ascii="Courier New" w:hAnsi="Courier New" w:cs="Courier New"/>
+                <w:lang w:val="en-GB"/>
+              </w:rPr>
+            </w:pPr>
+          </w:p>
+          <w:p>
+            <w:pPr>
+              <w:pStyle w:val="ListParagraph"/>
+              <w:adjustRightInd w:val="0"/>
+              <w:ind w:left="360" w:right="-1"/>
+              <w:rPr>
+                <w:rFonts w:ascii="Courier New" w:hAnsi="Courier New" w:cs="Courier New"/>
+                <w:lang w:val="en-GB"/>
+              </w:rPr>
+            </w:pPr>
+            <w:r>
+              <w:rPr>
+                <w:rFonts w:ascii="Courier New" w:hAnsi="Courier New" w:cs="Courier New"/>
+                <w:noProof/>
+                <w:lang w:val="en-GB"/>
+              </w:rPr>
+              <w:drawing>
+                <wp:inline distT="0" distB="0" distL="0" distR="0" wp14:anchorId="295B61F7" wp14:editId="4E1AB16D">
+                  <wp:extent cx="5238525" cy="3923071"/>
+                  <wp:effectExtent l="0" t="0" r="0" b="1270"/>
+                  <wp:docPr id="3" name="Picture 3" descr="Graphical user interface, text&#10;&#10;Description automatically generated"/>
+                  <wp:cNvGraphicFramePr>
+                    <a:graphicFrameLocks xmlns:a="http://schemas.openxmlformats.org/drawingml/2006/main" noChangeAspect="1"/>
+                  </wp:cNvGraphicFramePr>
+                  <a:graphic xmlns:a="http://schemas.openxmlformats.org/drawingml/2006/main">
+                    <a:graphicData uri="http://schemas.openxmlformats.org/drawingml/2006/picture">
+                      <pic:pic xmlns:pic="http://schemas.openxmlformats.org/drawingml/2006/picture">
+                        <pic:nvPicPr>
+                          <pic:cNvPr id="3" name="Picture 3" descr="Graphical user interface, text&#10;&#10;Description automatically generated"/>
+                          <pic:cNvPicPr/>
+                        </pic:nvPicPr>
+                        <pic:blipFill>
+                          <a:blip r:embed="rId9" cstate="print">
+                            <a:extLst>
+                              <a:ext uri="{28A0092B-C50C-407E-A947-70E740481C1C}">
+                                <a14:useLocalDpi xmlns:a14="http://schemas.microsoft.com/office/drawing/2010/main" val="0"/>
+                              </a:ext>
+                            </a:extLst>
+                          </a:blip>
+                          <a:stretch>
+                            <a:fillRect/>
+                          </a:stretch>
+                        </pic:blipFill>
+                        <pic:spPr>
+                          <a:xfrm>
+                            <a:off x="0" y="0"/>
+                            <a:ext cx="5264283" cy="3942361"/>
+                          </a:xfrm>
+                          <a:prstGeom prst="rect">
+                            <a:avLst/>
+                          </a:prstGeom>
+                        </pic:spPr>
+                      </pic:pic>
+                    </a:graphicData>
+                  </a:graphic>
+                </wp:inline>
+              </w:drawing>
+            </w:r>
+          </w:p>
+          <w:p>
+            <w:pPr>
+              <w:pStyle w:val="ListParagraph"/>
+              <w:adjustRightInd w:val="0"/>
+              <w:ind w:left="360" w:right="-1"/>
+              <w:rPr>
+                <w:rFonts w:ascii="Courier New" w:hAnsi="Courier New" w:cs="Courier New"/>
+                <w:lang w:val="en-GB"/>
+              </w:rPr>
+            </w:pPr>
+          </w:p>
+          <w:p>
+            <w:pPr>
+              <w:pStyle w:val="ListParagraph"/>
+              <w:adjustRightInd w:val="0"/>
+              <w:ind w:left="360" w:right="-1"/>
+              <w:rPr>
+                <w:rFonts w:ascii="Courier New" w:hAnsi="Courier New" w:cs="Courier New"/>
+                <w:lang w:val="en-GB"/>
+              </w:rPr>
+            </w:pPr>
+          </w:p>
+          <w:p>
+            <w:pPr>
+              <w:pStyle w:val="ListParagraph"/>
+              <w:adjustRightInd w:val="0"/>
+              <w:ind w:left="360" w:right="-1"/>
+              <w:rPr>
+                <w:rFonts w:ascii="Courier New" w:hAnsi="Courier New" w:cs="Courier New"/>
+                <w:lang w:val="en-GB"/>
+              </w:rPr>
+            </w:pPr>
+          </w:p>
+          <w:p>
+            <w:pPr>
+              <w:adjustRightInd w:val="0"/>
+              <w:ind w:right="-1"/>
+              <w:rPr>
+                <w:b/>
+                <w:bCs/>
+                <w:lang w:val="en-GB"/>
+              </w:rPr>
+            </w:pPr>
+            <w:r>
+              <w:rPr>
+                <w:rFonts w:ascii="Courier New" w:hAnsi="Courier New" w:cs="Courier New"/>
+                <w:lang w:val="en-GB"/>
+              </w:rPr>
+              <w:t xml:space="preserve">   </w:t>
+            </w:r>
+            <w:r>
+              <w:rPr>
+                <w:b/>
+                <w:bCs/>
+                <w:lang w:val="en-GB"/>
+              </w:rPr>
+              <w:t xml:space="preserve">The following picture shows </w:t>
+            </w:r>
+            <w:r>
+              <w:rPr>
+                <w:b/>
+                <w:bCs/>
+                <w:lang w:val="en-GB"/>
+              </w:rPr>
+              <w:t>print screen after the Pass button clicked. It asks confirmation before resetting the game.</w:t>
+            </w:r>
+          </w:p>
+          <w:p>
+            <w:pPr>
+              <w:pStyle w:val="ListParagraph"/>
+              <w:adjustRightInd w:val="0"/>
+              <w:ind w:left="360" w:right="-1"/>
+              <w:rPr>
+                <w:rFonts w:ascii="Courier New" w:hAnsi="Courier New" w:cs="Courier New"/>
+                <w:lang w:val="en-GB"/>
+              </w:rPr>
+            </w:pPr>
+          </w:p>
+          <w:p>
+            <w:pPr>
+              <w:pStyle w:val="ListParagraph"/>
+              <w:adjustRightInd w:val="0"/>
+              <w:ind w:left="360" w:right="-1"/>
+              <w:rPr>
+                <w:rFonts w:ascii="Courier New" w:hAnsi="Courier New" w:cs="Courier New"/>
+                <w:lang w:val="en-GB"/>
+              </w:rPr>
+            </w:pPr>
+          </w:p>
+          <w:p>
+            <w:pPr>
+              <w:pStyle w:val="ListParagraph"/>
+              <w:adjustRightInd w:val="0"/>
+              <w:ind w:left="360" w:right="-1"/>
+              <w:rPr>
+                <w:rFonts w:ascii="Courier New" w:hAnsi="Courier New" w:cs="Courier New"/>
+                <w:lang w:val="en-GB"/>
+              </w:rPr>
+            </w:pPr>
+            <w:r>
+              <w:rPr>
+                <w:rFonts w:ascii="Courier New" w:hAnsi="Courier New" w:cs="Courier New"/>
+                <w:noProof/>
+                <w:lang w:val="en-GB"/>
+              </w:rPr>
+              <w:lastRenderedPageBreak/>
+              <w:drawing>
+                <wp:inline distT="0" distB="0" distL="0" distR="0" wp14:anchorId="21878627" wp14:editId="1A599682">
+                  <wp:extent cx="5256120" cy="3962400"/>
+                  <wp:effectExtent l="0" t="0" r="1905" b="0"/>
+                  <wp:docPr id="4" name="Picture 4" descr="Diagram&#10;&#10;Description automatically generated"/>
+                  <wp:cNvGraphicFramePr>
+                    <a:graphicFrameLocks xmlns:a="http://schemas.openxmlformats.org/drawingml/2006/main" noChangeAspect="1"/>
+                  </wp:cNvGraphicFramePr>
+                  <a:graphic xmlns:a="http://schemas.openxmlformats.org/drawingml/2006/main">
+                    <a:graphicData uri="http://schemas.openxmlformats.org/drawingml/2006/picture">
+                      <pic:pic xmlns:pic="http://schemas.openxmlformats.org/drawingml/2006/picture">
+                        <pic:nvPicPr>
+                          <pic:cNvPr id="4" name="Picture 4" descr="Diagram&#10;&#10;Description automatically generated"/>
+                          <pic:cNvPicPr/>
+                        </pic:nvPicPr>
+                        <pic:blipFill>
+                          <a:blip r:embed="rId10" cstate="print">
+                            <a:extLst>
+                              <a:ext uri="{28A0092B-C50C-407E-A947-70E740481C1C}">
+                                <a14:useLocalDpi xmlns:a14="http://schemas.microsoft.com/office/drawing/2010/main" val="0"/>
+                              </a:ext>
+                            </a:extLst>
+                          </a:blip>
+                          <a:stretch>
+                            <a:fillRect/>
+                          </a:stretch>
+                        </pic:blipFill>
+                        <pic:spPr>
+                          <a:xfrm>
+                            <a:off x="0" y="0"/>
+                            <a:ext cx="5267092" cy="3970672"/>
+                          </a:xfrm>
+                          <a:prstGeom prst="rect">
+                            <a:avLst/>
+                          </a:prstGeom>
+                        </pic:spPr>
+                      </pic:pic>
+                    </a:graphicData>
+                  </a:graphic>
+                </wp:inline>
+              </w:drawing>
+            </w:r>
+          </w:p>
+          <w:p>
+            <w:pPr>
+              <w:pStyle w:val="ListParagraph"/>
+              <w:adjustRightInd w:val="0"/>
+              <w:ind w:left="360" w:right="-1"/>
+              <w:rPr>
+                <w:rFonts w:ascii="Courier New" w:hAnsi="Courier New" w:cs="Courier New"/>
+                <w:lang w:val="en-GB"/>
+              </w:rPr>
+            </w:pPr>
+          </w:p>
+          <w:p>
+            <w:pPr>
+              <w:pStyle w:val="ListParagraph"/>
+              <w:adjustRightInd w:val="0"/>
+              <w:ind w:left="360" w:right="-1"/>
+              <w:rPr>
+                <w:rFonts w:ascii="Courier New" w:hAnsi="Courier New" w:cs="Courier New"/>
+                <w:lang w:val="en-GB"/>
+              </w:rPr>
+            </w:pPr>
+          </w:p>
+          <w:p>
+            <w:pPr>
+              <w:pStyle w:val="ListParagraph"/>
+              <w:adjustRightInd w:val="0"/>
+              <w:ind w:left="360" w:right="-1"/>
+              <w:rPr>
+                <w:b/>
+                <w:bCs/>
+                <w:lang w:val="en-GB"/>
+              </w:rPr>
+            </w:pPr>
+            <w:r>
+              <w:rPr>
+                <w:b/>
+                <w:bCs/>
+                <w:lang w:val="en-GB"/>
+              </w:rPr>
+              <w:t>The following picture shows the print screen after the Reset button is clicked. It asks confirmation before resetting.</w:t>
+            </w:r>
+          </w:p>
+          <w:p>
+            <w:pPr>
+              <w:pStyle w:val="ListParagraph"/>
+              <w:adjustRightInd w:val="0"/>
+              <w:ind w:left="360" w:right="-1"/>
+              <w:rPr>
+                <w:rFonts w:ascii="Courier New" w:hAnsi="Courier New" w:cs="Courier New"/>
+                <w:lang w:val="en-GB"/>
+              </w:rPr>
+            </w:pPr>
+          </w:p>
+          <w:p>
+            <w:pPr>
+              <w:pStyle w:val="ListParagraph"/>
+              <w:adjustRightInd w:val="0"/>
+              <w:ind w:left="360" w:right="-1"/>
+              <w:rPr>
+                <w:rFonts w:ascii="Courier New" w:hAnsi="Courier New" w:cs="Courier New"/>
+                <w:lang w:val="en-GB"/>
+              </w:rPr>
+            </w:pPr>
+            <w:r>
+              <w:rPr>
+                <w:rFonts w:ascii="Courier New" w:hAnsi="Courier New" w:cs="Courier New"/>
+                <w:noProof/>
+                <w:lang w:val="en-GB"/>
+              </w:rPr>
+              <w:drawing>
+                <wp:inline distT="0" distB="0" distL="0" distR="0" wp14:anchorId="79706E6E" wp14:editId="22F5B32C">
+                  <wp:extent cx="5271841" cy="3982065"/>
+                  <wp:effectExtent l="0" t="0" r="0" b="6350"/>
+                  <wp:docPr id="5" name="Picture 5" descr="A picture containing chart&#10;&#10;Description automatically generated"/>
+                  <wp:cNvGraphicFramePr>
+                    <a:graphicFrameLocks xmlns:a="http://schemas.openxmlformats.org/drawingml/2006/main" noChangeAspect="1"/>
+                  </wp:cNvGraphicFramePr>
+                  <a:graphic xmlns:a="http://schemas.openxmlformats.org/drawingml/2006/main">
+                    <a:graphicData uri="http://schemas.openxmlformats.org/drawingml/2006/picture">
+                      <pic:pic xmlns:pic="http://schemas.openxmlformats.org/drawingml/2006/picture">
+                        <pic:nvPicPr>
+                          <pic:cNvPr id="5" name="Picture 5" descr="A picture containing chart&#10;&#10;Description automatically generated"/>
+                          <pic:cNvPicPr/>
+                        </pic:nvPicPr>
+                        <pic:blipFill>
+                          <a:blip r:embed="rId11" cstate="print">
+                            <a:extLst>
+                              <a:ext uri="{28A0092B-C50C-407E-A947-70E740481C1C}">
+                                <a14:useLocalDpi xmlns:a14="http://schemas.microsoft.com/office/drawing/2010/main" val="0"/>
+                              </a:ext>
+                            </a:extLst>
+                          </a:blip>
+                          <a:stretch>
+                            <a:fillRect/>
+                          </a:stretch>
+                        </pic:blipFill>
+                        <pic:spPr>
+                          <a:xfrm>
+                            <a:off x="0" y="0"/>
+                            <a:ext cx="5295525" cy="3999955"/>
+                          </a:xfrm>
+                          <a:prstGeom prst="rect">
+                            <a:avLst/>
+                          </a:prstGeom>
+                        </pic:spPr>
+                      </pic:pic>
+                    </a:graphicData>
+                  </a:graphic>
+                </wp:inline>
+              </w:drawing>
+            </w:r>
+          </w:p>
+          <w:p>
+            <w:pPr>
+              <w:pStyle w:val="ListParagraph"/>
+              <w:adjustRightInd w:val="0"/>
+              <w:ind w:left="360" w:right="-1"/>
+              <w:rPr>
+                <w:rFonts w:ascii="Courier New" w:hAnsi="Courier New" w:cs="Courier New"/>
+                <w:lang w:val="en-GB"/>
+              </w:rPr>
+            </w:pPr>
+          </w:p>
+          <w:p>
+            <w:pPr>
+              <w:pStyle w:val="ListParagraph"/>
+              <w:adjustRightInd w:val="0"/>
+              <w:ind w:left="360" w:right="-1"/>
+              <w:rPr>
+                <w:rFonts w:ascii="Courier New" w:hAnsi="Courier New" w:cs="Courier New"/>
+                <w:b/>
+                <w:bCs/>
+                <w:lang w:val="en-GB"/>
+              </w:rPr>
+            </w:pPr>
+            <w:r>
+              <w:rPr>
+                <w:rFonts w:ascii="Courier New" w:hAnsi="Courier New" w:cs="Courier New"/>
+                <w:b/>
+                <w:bCs/>
+                <w:lang w:val="en-GB"/>
+              </w:rPr>
+              <w:t>The following picture is a print screen of the file/exit menu.</w:t>
+            </w:r>
+          </w:p>
+          <w:p>
+            <w:pPr>
+              <w:pStyle w:val="ListParagraph"/>
+              <w:adjustRightInd w:val="0"/>
+              <w:ind w:left="360" w:right="-1"/>
+              <w:rPr>
+                <w:rFonts w:ascii="Courier New" w:hAnsi="Courier New" w:cs="Courier New"/>
+                <w:lang w:val="en-GB"/>
+              </w:rPr>
+            </w:pPr>
+          </w:p>
+          <w:p>
+            <w:pPr>
+              <w:pStyle w:val="ListParagraph"/>
+              <w:adjustRightInd w:val="0"/>
+              <w:ind w:left="360" w:right="-1"/>
+              <w:rPr>
+                <w:rFonts w:ascii="Courier New" w:hAnsi="Courier New" w:cs="Courier New"/>
+                <w:lang w:val="en-GB"/>
+              </w:rPr>
+            </w:pPr>
+            <w:r>
+              <w:rPr>
+                <w:rFonts w:ascii="Courier New" w:hAnsi="Courier New" w:cs="Courier New"/>
+                <w:noProof/>
+                <w:lang w:val="en-GB"/>
+              </w:rPr>
+              <w:lastRenderedPageBreak/>
+              <w:drawing>
+                <wp:inline distT="0" distB="0" distL="0" distR="0" wp14:anchorId="7D139D83" wp14:editId="20650735">
+                  <wp:extent cx="5317650" cy="3991897"/>
+                  <wp:effectExtent l="0" t="0" r="3810" b="0"/>
+                  <wp:docPr id="6" name="Picture 6" descr="Diagram&#10;&#10;Description automatically generated"/>
+                  <wp:cNvGraphicFramePr>
+                    <a:graphicFrameLocks xmlns:a="http://schemas.openxmlformats.org/drawingml/2006/main" noChangeAspect="1"/>
+                  </wp:cNvGraphicFramePr>
+                  <a:graphic xmlns:a="http://schemas.openxmlformats.org/drawingml/2006/main">
+                    <a:graphicData uri="http://schemas.openxmlformats.org/drawingml/2006/picture">
+                      <pic:pic xmlns:pic="http://schemas.openxmlformats.org/drawingml/2006/picture">
+                        <pic:nvPicPr>
+                          <pic:cNvPr id="6" name="Picture 6" descr="Diagram&#10;&#10;Description automatically generated"/>
+                          <pic:cNvPicPr/>
+                        </pic:nvPicPr>
+                        <pic:blipFill>
+                          <a:blip r:embed="rId12" cstate="print">
+                            <a:extLst>
+                              <a:ext uri="{28A0092B-C50C-407E-A947-70E740481C1C}">
+                                <a14:useLocalDpi xmlns:a14="http://schemas.microsoft.com/office/drawing/2010/main" val="0"/>
+                              </a:ext>
+                            </a:extLst>
+                          </a:blip>
+                          <a:stretch>
+                            <a:fillRect/>
+                          </a:stretch>
+                        </pic:blipFill>
+                        <pic:spPr>
+                          <a:xfrm>
+                            <a:off x="0" y="0"/>
+                            <a:ext cx="5327941" cy="3999623"/>
+                          </a:xfrm>
+                          <a:prstGeom prst="rect">
+                            <a:avLst/>
+                          </a:prstGeom>
+                        </pic:spPr>
+                      </pic:pic>
+                    </a:graphicData>
+                  </a:graphic>
+                </wp:inline>
+              </w:drawing>
+            </w:r>
+          </w:p>
+          <w:p>
+            <w:pPr>
+              <w:pStyle w:val="ListParagraph"/>
+              <w:adjustRightInd w:val="0"/>
+              <w:ind w:left="360" w:right="-1"/>
+              <w:rPr>
+                <w:rFonts w:ascii="Courier New" w:hAnsi="Courier New" w:cs="Courier New"/>
+                <w:lang w:val="en-GB"/>
+              </w:rPr>
+            </w:pPr>
+          </w:p>
+          <w:p>
+            <w:pPr>
+              <w:pStyle w:val="ListParagraph"/>
+              <w:adjustRightInd w:val="0"/>
+              <w:ind w:left="360" w:right="-1"/>
+              <w:rPr>
                 <w:rFonts w:ascii="Courier New" w:hAnsi="Courier New" w:cs="Courier New"/>
                 <w:lang w:val="en-GB"/>
               </w:rPr>
@@ -1957,11 +2577,100 @@
               <w:ind w:left="360" w:right="-1"/>
               <w:rPr>
                 <w:rFonts w:ascii="Courier New" w:hAnsi="Courier New" w:cs="Courier New"/>
-                <w:sz w:val="24"/>
-                <w:szCs w:val="24"/>
-                <w:lang w:val="en-GB"/>
-              </w:rPr>
-            </w:pPr>
+                <w:b/>
+                <w:bCs/>
+                <w:sz w:val="24"/>
+                <w:szCs w:val="24"/>
+                <w:lang w:val="en-GB"/>
+              </w:rPr>
+            </w:pPr>
+            <w:r>
+              <w:rPr>
+                <w:rFonts w:ascii="Courier New" w:hAnsi="Courier New" w:cs="Courier New"/>
+                <w:b/>
+                <w:bCs/>
+                <w:sz w:val="24"/>
+                <w:szCs w:val="24"/>
+                <w:lang w:val="en-GB"/>
+              </w:rPr>
+              <w:t>Placement of stones for Task3 is working fully.</w:t>
+            </w:r>
+          </w:p>
+          <w:p>
+            <w:pPr>
+              <w:pStyle w:val="ListParagraph"/>
+              <w:adjustRightInd w:val="0"/>
+              <w:ind w:left="360" w:right="-1"/>
+              <w:rPr>
+                <w:rFonts w:ascii="Courier New" w:hAnsi="Courier New" w:cs="Courier New"/>
+                <w:sz w:val="24"/>
+                <w:szCs w:val="24"/>
+                <w:lang w:val="en-GB"/>
+              </w:rPr>
+            </w:pPr>
+          </w:p>
+          <w:p>
+            <w:pPr>
+              <w:pStyle w:val="ListParagraph"/>
+              <w:adjustRightInd w:val="0"/>
+              <w:ind w:left="360" w:right="-1"/>
+              <w:rPr>
+                <w:rFonts w:ascii="Courier New" w:hAnsi="Courier New" w:cs="Courier New"/>
+                <w:sz w:val="24"/>
+                <w:szCs w:val="24"/>
+                <w:lang w:val="en-GB"/>
+              </w:rPr>
+            </w:pPr>
+            <w:r>
+              <w:rPr>
+                <w:rFonts w:ascii="Courier New" w:hAnsi="Courier New" w:cs="Courier New"/>
+                <w:noProof/>
+                <w:sz w:val="24"/>
+                <w:szCs w:val="24"/>
+                <w:lang w:val="en-GB"/>
+              </w:rPr>
+              <w:drawing>
+                <wp:inline distT="0" distB="0" distL="0" distR="0" wp14:anchorId="73429B8B" wp14:editId="2E696FA2">
+                  <wp:extent cx="5317649" cy="3991896"/>
+                  <wp:effectExtent l="0" t="0" r="3810" b="0"/>
+                  <wp:docPr id="7" name="Picture 7" descr="Chart, scatter chart&#10;&#10;Description automatically generated"/>
+                  <wp:cNvGraphicFramePr>
+                    <a:graphicFrameLocks xmlns:a="http://schemas.openxmlformats.org/drawingml/2006/main" noChangeAspect="1"/>
+                  </wp:cNvGraphicFramePr>
+                  <a:graphic xmlns:a="http://schemas.openxmlformats.org/drawingml/2006/main">
+                    <a:graphicData uri="http://schemas.openxmlformats.org/drawingml/2006/picture">
+                      <pic:pic xmlns:pic="http://schemas.openxmlformats.org/drawingml/2006/picture">
+                        <pic:nvPicPr>
+                          <pic:cNvPr id="7" name="Picture 7" descr="Chart, scatter chart&#10;&#10;Description automatically generated"/>
+                          <pic:cNvPicPr/>
+                        </pic:nvPicPr>
+                        <pic:blipFill>
+                          <a:blip r:embed="rId13" cstate="print">
+                            <a:extLst>
+                              <a:ext uri="{28A0092B-C50C-407E-A947-70E740481C1C}">
+                                <a14:useLocalDpi xmlns:a14="http://schemas.microsoft.com/office/drawing/2010/main" val="0"/>
+                              </a:ext>
+                            </a:extLst>
+                          </a:blip>
+                          <a:stretch>
+                            <a:fillRect/>
+                          </a:stretch>
+                        </pic:blipFill>
+                        <pic:spPr>
+                          <a:xfrm>
+                            <a:off x="0" y="0"/>
+                            <a:ext cx="5322689" cy="3995679"/>
+                          </a:xfrm>
+                          <a:prstGeom prst="rect">
+                            <a:avLst/>
+                          </a:prstGeom>
+                        </pic:spPr>
+                      </pic:pic>
+                    </a:graphicData>
+                  </a:graphic>
+                </wp:inline>
+              </w:drawing>
+            </w:r>
           </w:p>
           <w:p>
             <w:pPr>
@@ -2046,7 +2755,6 @@
                 <w:szCs w:val="28"/>
                 <w:lang w:val="en-GB"/>
               </w:rPr>
-              <w:lastRenderedPageBreak/>
               <w:t>Task 4 (2 images + what is working/not working)</w:t>
             </w:r>
           </w:p>
@@ -2064,6 +2772,134 @@
             </w:tcBorders>
             <w:hideMark/>
           </w:tcPr>
+          <w:p>
+            <w:pPr>
+              <w:pStyle w:val="ListParagraph"/>
+              <w:adjustRightInd w:val="0"/>
+              <w:ind w:left="360" w:right="-1"/>
+              <w:rPr>
+                <w:rFonts w:ascii="Courier New" w:hAnsi="Courier New" w:cs="Courier New"/>
+                <w:sz w:val="24"/>
+                <w:szCs w:val="24"/>
+                <w:lang w:val="en-GB"/>
+              </w:rPr>
+            </w:pPr>
+          </w:p>
+          <w:p>
+            <w:pPr>
+              <w:pStyle w:val="ListParagraph"/>
+              <w:adjustRightInd w:val="0"/>
+              <w:ind w:left="360" w:right="-1"/>
+              <w:rPr>
+                <w:rFonts w:ascii="Courier New" w:hAnsi="Courier New" w:cs="Courier New"/>
+                <w:sz w:val="24"/>
+                <w:szCs w:val="24"/>
+                <w:lang w:val="en-GB"/>
+              </w:rPr>
+            </w:pPr>
+          </w:p>
+          <w:p>
+            <w:pPr>
+              <w:pStyle w:val="ListParagraph"/>
+              <w:adjustRightInd w:val="0"/>
+              <w:ind w:left="360" w:right="-1"/>
+              <w:rPr>
+                <w:rFonts w:ascii="Courier New" w:hAnsi="Courier New" w:cs="Courier New"/>
+                <w:b/>
+                <w:bCs/>
+                <w:sz w:val="24"/>
+                <w:szCs w:val="24"/>
+                <w:lang w:val="en-GB"/>
+              </w:rPr>
+            </w:pPr>
+            <w:r>
+              <w:rPr>
+                <w:rFonts w:ascii="Courier New" w:hAnsi="Courier New" w:cs="Courier New"/>
+                <w:b/>
+                <w:bCs/>
+                <w:sz w:val="24"/>
+                <w:szCs w:val="24"/>
+                <w:lang w:val="en-GB"/>
+              </w:rPr>
+              <w:t>Task 4 is fully functional.</w:t>
+            </w:r>
+          </w:p>
+          <w:p>
+            <w:pPr>
+              <w:pStyle w:val="ListParagraph"/>
+              <w:adjustRightInd w:val="0"/>
+              <w:ind w:left="360" w:right="-1"/>
+              <w:rPr>
+                <w:rFonts w:ascii="Courier New" w:hAnsi="Courier New" w:cs="Courier New"/>
+                <w:sz w:val="24"/>
+                <w:szCs w:val="24"/>
+                <w:lang w:val="en-GB"/>
+              </w:rPr>
+            </w:pPr>
+          </w:p>
+          <w:p>
+            <w:pPr>
+              <w:pStyle w:val="ListParagraph"/>
+              <w:adjustRightInd w:val="0"/>
+              <w:ind w:left="360" w:right="-1"/>
+              <w:rPr>
+                <w:rFonts w:ascii="Courier New" w:hAnsi="Courier New" w:cs="Courier New"/>
+                <w:sz w:val="24"/>
+                <w:szCs w:val="24"/>
+                <w:lang w:val="en-GB"/>
+              </w:rPr>
+            </w:pPr>
+            <w:r>
+              <w:rPr>
+                <w:rFonts w:ascii="Courier New" w:hAnsi="Courier New" w:cs="Courier New"/>
+                <w:noProof/>
+                <w:sz w:val="24"/>
+                <w:szCs w:val="24"/>
+                <w:lang w:val="en-GB"/>
+              </w:rPr>
+              <w:drawing>
+                <wp:inline distT="0" distB="0" distL="0" distR="0" wp14:anchorId="723D49D8" wp14:editId="6C73BEC8">
+                  <wp:extent cx="5310162" cy="3991897"/>
+                  <wp:effectExtent l="0" t="0" r="0" b="0"/>
+                  <wp:docPr id="9" name="Picture 9" descr="Diagram&#10;&#10;Description automatically generated with medium confidence"/>
+                  <wp:cNvGraphicFramePr>
+                    <a:graphicFrameLocks xmlns:a="http://schemas.openxmlformats.org/drawingml/2006/main" noChangeAspect="1"/>
+                  </wp:cNvGraphicFramePr>
+                  <a:graphic xmlns:a="http://schemas.openxmlformats.org/drawingml/2006/main">
+                    <a:graphicData uri="http://schemas.openxmlformats.org/drawingml/2006/picture">
+                      <pic:pic xmlns:pic="http://schemas.openxmlformats.org/drawingml/2006/picture">
+                        <pic:nvPicPr>
+                          <pic:cNvPr id="9" name="Picture 9" descr="Diagram&#10;&#10;Description automatically generated with medium confidence"/>
+                          <pic:cNvPicPr/>
+                        </pic:nvPicPr>
+                        <pic:blipFill>
+                          <a:blip r:embed="rId14" cstate="print">
+                            <a:extLst>
+                              <a:ext uri="{28A0092B-C50C-407E-A947-70E740481C1C}">
+                                <a14:useLocalDpi xmlns:a14="http://schemas.microsoft.com/office/drawing/2010/main" val="0"/>
+                              </a:ext>
+                            </a:extLst>
+                          </a:blip>
+                          <a:stretch>
+                            <a:fillRect/>
+                          </a:stretch>
+                        </pic:blipFill>
+                        <pic:spPr>
+                          <a:xfrm>
+                            <a:off x="0" y="0"/>
+                            <a:ext cx="5320886" cy="3999959"/>
+                          </a:xfrm>
+                          <a:prstGeom prst="rect">
+                            <a:avLst/>
+                          </a:prstGeom>
+                        </pic:spPr>
+                      </pic:pic>
+                    </a:graphicData>
+                  </a:graphic>
+                </wp:inline>
+              </w:drawing>
+            </w:r>
+          </w:p>
           <w:p>
             <w:pPr>
               <w:pStyle w:val="ListParagraph"/>
@@ -2210,6 +3046,122 @@
               <w:ind w:left="360" w:right="-1"/>
               <w:rPr>
                 <w:rFonts w:ascii="Courier New" w:hAnsi="Courier New" w:cs="Courier New"/>
+                <w:b/>
+                <w:bCs/>
+                <w:sz w:val="24"/>
+                <w:szCs w:val="24"/>
+                <w:lang w:val="en-GB"/>
+              </w:rPr>
+            </w:pPr>
+            <w:r>
+              <w:rPr>
+                <w:rFonts w:ascii="Courier New" w:hAnsi="Courier New" w:cs="Courier New"/>
+                <w:b/>
+                <w:bCs/>
+                <w:sz w:val="24"/>
+                <w:szCs w:val="24"/>
+                <w:lang w:val="en-GB"/>
+              </w:rPr>
+              <w:t>Task 5 is fully functional.</w:t>
+            </w:r>
+          </w:p>
+          <w:p>
+            <w:pPr>
+              <w:pStyle w:val="ListParagraph"/>
+              <w:adjustRightInd w:val="0"/>
+              <w:ind w:left="360" w:right="-1"/>
+              <w:rPr>
+                <w:rFonts w:ascii="Courier New" w:hAnsi="Courier New" w:cs="Courier New"/>
+                <w:sz w:val="24"/>
+                <w:szCs w:val="24"/>
+                <w:lang w:val="en-GB"/>
+              </w:rPr>
+            </w:pPr>
+          </w:p>
+          <w:p>
+            <w:pPr>
+              <w:pStyle w:val="ListParagraph"/>
+              <w:adjustRightInd w:val="0"/>
+              <w:ind w:left="360" w:right="-1"/>
+              <w:rPr>
+                <w:rFonts w:ascii="Courier New" w:hAnsi="Courier New" w:cs="Courier New"/>
+                <w:sz w:val="24"/>
+                <w:szCs w:val="24"/>
+                <w:lang w:val="en-GB"/>
+              </w:rPr>
+            </w:pPr>
+            <w:r>
+              <w:rPr>
+                <w:rFonts w:ascii="Courier New" w:hAnsi="Courier New" w:cs="Courier New"/>
+                <w:noProof/>
+                <w:sz w:val="24"/>
+                <w:szCs w:val="24"/>
+                <w:lang w:val="en-GB"/>
+              </w:rPr>
+              <w:lastRenderedPageBreak/>
+              <w:drawing>
+                <wp:inline distT="0" distB="0" distL="0" distR="0" wp14:anchorId="0F8DEE65" wp14:editId="1E79F566">
+                  <wp:extent cx="5340832" cy="4011561"/>
+                  <wp:effectExtent l="0" t="0" r="6350" b="1905"/>
+                  <wp:docPr id="10" name="Picture 10" descr="Diagram&#10;&#10;Description automatically generated"/>
+                  <wp:cNvGraphicFramePr>
+                    <a:graphicFrameLocks xmlns:a="http://schemas.openxmlformats.org/drawingml/2006/main" noChangeAspect="1"/>
+                  </wp:cNvGraphicFramePr>
+                  <a:graphic xmlns:a="http://schemas.openxmlformats.org/drawingml/2006/main">
+                    <a:graphicData uri="http://schemas.openxmlformats.org/drawingml/2006/picture">
+                      <pic:pic xmlns:pic="http://schemas.openxmlformats.org/drawingml/2006/picture">
+                        <pic:nvPicPr>
+                          <pic:cNvPr id="10" name="Picture 10" descr="Diagram&#10;&#10;Description automatically generated"/>
+                          <pic:cNvPicPr/>
+                        </pic:nvPicPr>
+                        <pic:blipFill>
+                          <a:blip r:embed="rId15" cstate="print">
+                            <a:extLst>
+                              <a:ext uri="{28A0092B-C50C-407E-A947-70E740481C1C}">
+                                <a14:useLocalDpi xmlns:a14="http://schemas.microsoft.com/office/drawing/2010/main" val="0"/>
+                              </a:ext>
+                            </a:extLst>
+                          </a:blip>
+                          <a:stretch>
+                            <a:fillRect/>
+                          </a:stretch>
+                        </pic:blipFill>
+                        <pic:spPr>
+                          <a:xfrm>
+                            <a:off x="0" y="0"/>
+                            <a:ext cx="5360873" cy="4026614"/>
+                          </a:xfrm>
+                          <a:prstGeom prst="rect">
+                            <a:avLst/>
+                          </a:prstGeom>
+                        </pic:spPr>
+                      </pic:pic>
+                    </a:graphicData>
+                  </a:graphic>
+                </wp:inline>
+              </w:drawing>
+            </w:r>
+          </w:p>
+          <w:p>
+            <w:pPr>
+              <w:pStyle w:val="ListParagraph"/>
+              <w:adjustRightInd w:val="0"/>
+              <w:ind w:left="360" w:right="-1"/>
+              <w:rPr>
+                <w:rFonts w:ascii="Courier New" w:hAnsi="Courier New" w:cs="Courier New"/>
+                <w:sz w:val="24"/>
+                <w:szCs w:val="24"/>
+                <w:lang w:val="en-GB"/>
+              </w:rPr>
+            </w:pPr>
+          </w:p>
+          <w:p>
+            <w:pPr>
+              <w:pStyle w:val="ListParagraph"/>
+              <w:adjustRightInd w:val="0"/>
+              <w:ind w:left="360" w:right="-1"/>
+              <w:rPr>
+                <w:rFonts w:ascii="Courier New" w:hAnsi="Courier New" w:cs="Courier New"/>
                 <w:sz w:val="24"/>
                 <w:szCs w:val="24"/>
                 <w:lang w:val="en-GB"/>
@@ -2336,6 +3288,108 @@
               <w:ind w:left="360" w:right="-1"/>
               <w:rPr>
                 <w:rFonts w:ascii="Courier New" w:hAnsi="Courier New" w:cs="Courier New"/>
+                <w:b/>
+                <w:bCs/>
+                <w:sz w:val="24"/>
+                <w:szCs w:val="24"/>
+                <w:lang w:val="en-GB"/>
+              </w:rPr>
+            </w:pPr>
+            <w:r>
+              <w:rPr>
+                <w:rFonts w:ascii="Courier New" w:hAnsi="Courier New" w:cs="Courier New"/>
+                <w:b/>
+                <w:bCs/>
+                <w:sz w:val="24"/>
+                <w:szCs w:val="24"/>
+                <w:lang w:val="en-GB"/>
+              </w:rPr>
+              <w:t>Task 6 is fully functional.</w:t>
+            </w:r>
+          </w:p>
+          <w:p>
+            <w:pPr>
+              <w:pStyle w:val="ListParagraph"/>
+              <w:adjustRightInd w:val="0"/>
+              <w:ind w:left="360" w:right="-1"/>
+              <w:rPr>
+                <w:rFonts w:ascii="Courier New" w:hAnsi="Courier New" w:cs="Courier New"/>
+                <w:sz w:val="24"/>
+                <w:szCs w:val="24"/>
+                <w:lang w:val="en-GB"/>
+              </w:rPr>
+            </w:pPr>
+          </w:p>
+          <w:p>
+            <w:pPr>
+              <w:pStyle w:val="ListParagraph"/>
+              <w:adjustRightInd w:val="0"/>
+              <w:ind w:left="360" w:right="-1"/>
+              <w:rPr>
+                <w:rFonts w:ascii="Courier New" w:hAnsi="Courier New" w:cs="Courier New"/>
+                <w:sz w:val="24"/>
+                <w:szCs w:val="24"/>
+                <w:lang w:val="en-GB"/>
+              </w:rPr>
+            </w:pPr>
+            <w:r>
+              <w:rPr>
+                <w:rFonts w:ascii="Courier New" w:hAnsi="Courier New" w:cs="Courier New"/>
+                <w:noProof/>
+                <w:sz w:val="24"/>
+                <w:szCs w:val="24"/>
+                <w:lang w:val="en-GB"/>
+              </w:rPr>
+              <w:drawing>
+                <wp:inline distT="0" distB="0" distL="0" distR="0" wp14:anchorId="06F43D4B" wp14:editId="384ADFD6">
+                  <wp:extent cx="5276572" cy="3972232"/>
+                  <wp:effectExtent l="0" t="0" r="0" b="3175"/>
+                  <wp:docPr id="11" name="Picture 11" descr="Chart, scatter chart&#10;&#10;Description automatically generated"/>
+                  <wp:cNvGraphicFramePr>
+                    <a:graphicFrameLocks xmlns:a="http://schemas.openxmlformats.org/drawingml/2006/main" noChangeAspect="1"/>
+                  </wp:cNvGraphicFramePr>
+                  <a:graphic xmlns:a="http://schemas.openxmlformats.org/drawingml/2006/main">
+                    <a:graphicData uri="http://schemas.openxmlformats.org/drawingml/2006/picture">
+                      <pic:pic xmlns:pic="http://schemas.openxmlformats.org/drawingml/2006/picture">
+                        <pic:nvPicPr>
+                          <pic:cNvPr id="11" name="Picture 11" descr="Chart, scatter chart&#10;&#10;Description automatically generated"/>
+                          <pic:cNvPicPr/>
+                        </pic:nvPicPr>
+                        <pic:blipFill>
+                          <a:blip r:embed="rId16" cstate="print">
+                            <a:extLst>
+                              <a:ext uri="{28A0092B-C50C-407E-A947-70E740481C1C}">
+                                <a14:useLocalDpi xmlns:a14="http://schemas.microsoft.com/office/drawing/2010/main" val="0"/>
+                              </a:ext>
+                            </a:extLst>
+                          </a:blip>
+                          <a:stretch>
+                            <a:fillRect/>
+                          </a:stretch>
+                        </pic:blipFill>
+                        <pic:spPr>
+                          <a:xfrm>
+                            <a:off x="0" y="0"/>
+                            <a:ext cx="5280980" cy="3975550"/>
+                          </a:xfrm>
+                          <a:prstGeom prst="rect">
+                            <a:avLst/>
+                          </a:prstGeom>
+                        </pic:spPr>
+                      </pic:pic>
+                    </a:graphicData>
+                  </a:graphic>
+                </wp:inline>
+              </w:drawing>
+            </w:r>
+          </w:p>
+          <w:p>
+            <w:pPr>
+              <w:pStyle w:val="ListParagraph"/>
+              <w:adjustRightInd w:val="0"/>
+              <w:ind w:left="360" w:right="-1"/>
+              <w:rPr>
+                <w:rFonts w:ascii="Courier New" w:hAnsi="Courier New" w:cs="Courier New"/>
                 <w:sz w:val="24"/>
                 <w:szCs w:val="24"/>
                 <w:lang w:val="en-GB"/>
@@ -2473,6 +3527,108 @@
               <w:ind w:left="360" w:right="-1"/>
               <w:rPr>
                 <w:rFonts w:ascii="Courier New" w:hAnsi="Courier New" w:cs="Courier New"/>
+                <w:b/>
+                <w:bCs/>
+                <w:sz w:val="24"/>
+                <w:szCs w:val="24"/>
+                <w:lang w:val="en-GB"/>
+              </w:rPr>
+            </w:pPr>
+            <w:r>
+              <w:rPr>
+                <w:rFonts w:ascii="Courier New" w:hAnsi="Courier New" w:cs="Courier New"/>
+                <w:b/>
+                <w:bCs/>
+                <w:sz w:val="24"/>
+                <w:szCs w:val="24"/>
+                <w:lang w:val="en-GB"/>
+              </w:rPr>
+              <w:t>Task 7 is fully functional</w:t>
+            </w:r>
+          </w:p>
+          <w:p>
+            <w:pPr>
+              <w:pStyle w:val="ListParagraph"/>
+              <w:adjustRightInd w:val="0"/>
+              <w:ind w:left="360" w:right="-1"/>
+              <w:rPr>
+                <w:rFonts w:ascii="Courier New" w:hAnsi="Courier New" w:cs="Courier New"/>
+                <w:sz w:val="24"/>
+                <w:szCs w:val="24"/>
+                <w:lang w:val="en-GB"/>
+              </w:rPr>
+            </w:pPr>
+          </w:p>
+          <w:p>
+            <w:pPr>
+              <w:pStyle w:val="ListParagraph"/>
+              <w:adjustRightInd w:val="0"/>
+              <w:ind w:left="360" w:right="-1"/>
+              <w:rPr>
+                <w:rFonts w:ascii="Courier New" w:hAnsi="Courier New" w:cs="Courier New"/>
+                <w:sz w:val="24"/>
+                <w:szCs w:val="24"/>
+                <w:lang w:val="en-GB"/>
+              </w:rPr>
+            </w:pPr>
+            <w:r>
+              <w:rPr>
+                <w:rFonts w:ascii="Courier New" w:hAnsi="Courier New" w:cs="Courier New"/>
+                <w:noProof/>
+                <w:sz w:val="24"/>
+                <w:szCs w:val="24"/>
+                <w:lang w:val="en-GB"/>
+              </w:rPr>
+              <w:drawing>
+                <wp:inline distT="0" distB="0" distL="0" distR="0" wp14:anchorId="503C5662" wp14:editId="5F5AEEC3">
+                  <wp:extent cx="5370926" cy="4070555"/>
+                  <wp:effectExtent l="0" t="0" r="1270" b="6350"/>
+                  <wp:docPr id="12" name="Picture 12" descr="Chart&#10;&#10;Description automatically generated"/>
+                  <wp:cNvGraphicFramePr>
+                    <a:graphicFrameLocks xmlns:a="http://schemas.openxmlformats.org/drawingml/2006/main" noChangeAspect="1"/>
+                  </wp:cNvGraphicFramePr>
+                  <a:graphic xmlns:a="http://schemas.openxmlformats.org/drawingml/2006/main">
+                    <a:graphicData uri="http://schemas.openxmlformats.org/drawingml/2006/picture">
+                      <pic:pic xmlns:pic="http://schemas.openxmlformats.org/drawingml/2006/picture">
+                        <pic:nvPicPr>
+                          <pic:cNvPr id="12" name="Picture 12" descr="Chart&#10;&#10;Description automatically generated"/>
+                          <pic:cNvPicPr/>
+                        </pic:nvPicPr>
+                        <pic:blipFill>
+                          <a:blip r:embed="rId17" cstate="print">
+                            <a:extLst>
+                              <a:ext uri="{28A0092B-C50C-407E-A947-70E740481C1C}">
+                                <a14:useLocalDpi xmlns:a14="http://schemas.microsoft.com/office/drawing/2010/main" val="0"/>
+                              </a:ext>
+                            </a:extLst>
+                          </a:blip>
+                          <a:stretch>
+                            <a:fillRect/>
+                          </a:stretch>
+                        </pic:blipFill>
+                        <pic:spPr>
+                          <a:xfrm>
+                            <a:off x="0" y="0"/>
+                            <a:ext cx="5378778" cy="4076506"/>
+                          </a:xfrm>
+                          <a:prstGeom prst="rect">
+                            <a:avLst/>
+                          </a:prstGeom>
+                        </pic:spPr>
+                      </pic:pic>
+                    </a:graphicData>
+                  </a:graphic>
+                </wp:inline>
+              </w:drawing>
+            </w:r>
+          </w:p>
+          <w:p>
+            <w:pPr>
+              <w:pStyle w:val="ListParagraph"/>
+              <w:adjustRightInd w:val="0"/>
+              <w:ind w:left="360" w:right="-1"/>
+              <w:rPr>
+                <w:rFonts w:ascii="Courier New" w:hAnsi="Courier New" w:cs="Courier New"/>
                 <w:sz w:val="24"/>
                 <w:szCs w:val="24"/>
                 <w:lang w:val="en-GB"/>
@@ -2585,6 +3741,121 @@
               <w:adjustRightInd w:val="0"/>
               <w:ind w:left="360" w:right="-1"/>
               <w:rPr>
+                <w:b/>
+                <w:bCs/>
+                <w:sz w:val="24"/>
+                <w:szCs w:val="24"/>
+                <w:lang w:val="en-GB"/>
+              </w:rPr>
+            </w:pPr>
+          </w:p>
+          <w:p>
+            <w:pPr>
+              <w:pStyle w:val="ListParagraph"/>
+              <w:adjustRightInd w:val="0"/>
+              <w:ind w:left="360" w:right="-1"/>
+              <w:rPr>
+                <w:b/>
+                <w:bCs/>
+                <w:sz w:val="24"/>
+                <w:szCs w:val="24"/>
+                <w:lang w:val="en-GB"/>
+              </w:rPr>
+            </w:pPr>
+            <w:r>
+              <w:rPr>
+                <w:b/>
+                <w:bCs/>
+                <w:sz w:val="24"/>
+                <w:szCs w:val="24"/>
+                <w:lang w:val="en-GB"/>
+              </w:rPr>
+              <w:t>Task 8 is fully functional; the winner is automatically detected if a player passes twice</w:t>
+            </w:r>
+          </w:p>
+          <w:p>
+            <w:pPr>
+              <w:pStyle w:val="ListParagraph"/>
+              <w:adjustRightInd w:val="0"/>
+              <w:ind w:left="360" w:right="-1"/>
+              <w:rPr>
+                <w:rFonts w:ascii="Courier New" w:hAnsi="Courier New" w:cs="Courier New"/>
+                <w:sz w:val="24"/>
+                <w:szCs w:val="24"/>
+                <w:lang w:val="en-GB"/>
+              </w:rPr>
+            </w:pPr>
+          </w:p>
+          <w:p>
+            <w:pPr>
+              <w:pStyle w:val="ListParagraph"/>
+              <w:adjustRightInd w:val="0"/>
+              <w:ind w:left="360" w:right="-1"/>
+              <w:rPr>
+                <w:rFonts w:ascii="Courier New" w:hAnsi="Courier New" w:cs="Courier New"/>
+                <w:sz w:val="24"/>
+                <w:szCs w:val="24"/>
+                <w:lang w:val="en-GB"/>
+              </w:rPr>
+            </w:pPr>
+            <w:r>
+              <w:rPr>
+                <w:rFonts w:ascii="Courier New" w:hAnsi="Courier New" w:cs="Courier New"/>
+                <w:noProof/>
+                <w:sz w:val="24"/>
+                <w:szCs w:val="24"/>
+                <w:lang w:val="en-GB"/>
+              </w:rPr>
+              <w:lastRenderedPageBreak/>
+              <w:drawing>
+                <wp:inline distT="0" distB="0" distL="0" distR="0" wp14:anchorId="2AA2EC20" wp14:editId="4F32C3C5">
+                  <wp:extent cx="5351392" cy="4011561"/>
+                  <wp:effectExtent l="0" t="0" r="0" b="1905"/>
+                  <wp:docPr id="13" name="Picture 13" descr="Graphical user interface&#10;&#10;Description automatically generated"/>
+                  <wp:cNvGraphicFramePr>
+                    <a:graphicFrameLocks xmlns:a="http://schemas.openxmlformats.org/drawingml/2006/main" noChangeAspect="1"/>
+                  </wp:cNvGraphicFramePr>
+                  <a:graphic xmlns:a="http://schemas.openxmlformats.org/drawingml/2006/main">
+                    <a:graphicData uri="http://schemas.openxmlformats.org/drawingml/2006/picture">
+                      <pic:pic xmlns:pic="http://schemas.openxmlformats.org/drawingml/2006/picture">
+                        <pic:nvPicPr>
+                          <pic:cNvPr id="13" name="Picture 13" descr="Graphical user interface&#10;&#10;Description automatically generated"/>
+                          <pic:cNvPicPr/>
+                        </pic:nvPicPr>
+                        <pic:blipFill>
+                          <a:blip r:embed="rId18" cstate="print">
+                            <a:extLst>
+                              <a:ext uri="{28A0092B-C50C-407E-A947-70E740481C1C}">
+                                <a14:useLocalDpi xmlns:a14="http://schemas.microsoft.com/office/drawing/2010/main" val="0"/>
+                              </a:ext>
+                            </a:extLst>
+                          </a:blip>
+                          <a:stretch>
+                            <a:fillRect/>
+                          </a:stretch>
+                        </pic:blipFill>
+                        <pic:spPr>
+                          <a:xfrm>
+                            <a:off x="0" y="0"/>
+                            <a:ext cx="5364630" cy="4021485"/>
+                          </a:xfrm>
+                          <a:prstGeom prst="rect">
+                            <a:avLst/>
+                          </a:prstGeom>
+                        </pic:spPr>
+                      </pic:pic>
+                    </a:graphicData>
+                  </a:graphic>
+                </wp:inline>
+              </w:drawing>
+            </w:r>
+          </w:p>
+          <w:p>
+            <w:pPr>
+              <w:pStyle w:val="ListParagraph"/>
+              <w:adjustRightInd w:val="0"/>
+              <w:ind w:left="360" w:right="-1"/>
+              <w:rPr>
                 <w:rFonts w:ascii="Courier New" w:hAnsi="Courier New" w:cs="Courier New"/>
                 <w:sz w:val="24"/>
                 <w:szCs w:val="24"/>
@@ -2712,11 +3983,115 @@
               <w:ind w:left="360" w:right="-1"/>
               <w:rPr>
                 <w:rFonts w:ascii="Courier New" w:hAnsi="Courier New" w:cs="Courier New"/>
-                <w:sz w:val="24"/>
-                <w:szCs w:val="24"/>
-                <w:lang w:val="en-GB"/>
-              </w:rPr>
-            </w:pPr>
+                <w:b/>
+                <w:bCs/>
+                <w:sz w:val="24"/>
+                <w:szCs w:val="24"/>
+                <w:lang w:val="en-GB"/>
+              </w:rPr>
+            </w:pPr>
+          </w:p>
+          <w:p>
+            <w:pPr>
+              <w:pStyle w:val="ListParagraph"/>
+              <w:adjustRightInd w:val="0"/>
+              <w:ind w:left="360" w:right="-1"/>
+              <w:rPr>
+                <w:rFonts w:ascii="Courier New" w:hAnsi="Courier New" w:cs="Courier New"/>
+                <w:b/>
+                <w:bCs/>
+                <w:sz w:val="24"/>
+                <w:szCs w:val="24"/>
+                <w:lang w:val="en-GB"/>
+              </w:rPr>
+            </w:pPr>
+            <w:r>
+              <w:rPr>
+                <w:rFonts w:ascii="Courier New" w:hAnsi="Courier New" w:cs="Courier New"/>
+                <w:b/>
+                <w:bCs/>
+                <w:sz w:val="24"/>
+                <w:szCs w:val="24"/>
+                <w:lang w:val="en-GB"/>
+              </w:rPr>
+              <w:t>There is one timer for both players, it is partially functional as it has no impact when the timer is over.</w:t>
+            </w:r>
+          </w:p>
+          <w:p>
+            <w:pPr>
+              <w:pStyle w:val="ListParagraph"/>
+              <w:adjustRightInd w:val="0"/>
+              <w:ind w:left="360" w:right="-1"/>
+              <w:rPr>
+                <w:rFonts w:ascii="Courier New" w:hAnsi="Courier New" w:cs="Courier New"/>
+                <w:sz w:val="24"/>
+                <w:szCs w:val="24"/>
+                <w:lang w:val="en-GB"/>
+              </w:rPr>
+            </w:pPr>
+          </w:p>
+          <w:p>
+            <w:pPr>
+              <w:pStyle w:val="ListParagraph"/>
+              <w:adjustRightInd w:val="0"/>
+              <w:ind w:left="360" w:right="-1"/>
+              <w:rPr>
+                <w:rFonts w:ascii="Courier New" w:hAnsi="Courier New" w:cs="Courier New"/>
+                <w:sz w:val="24"/>
+                <w:szCs w:val="24"/>
+                <w:lang w:val="en-GB"/>
+              </w:rPr>
+            </w:pPr>
+            <w:r>
+              <w:rPr>
+                <w:rFonts w:ascii="Courier New" w:hAnsi="Courier New" w:cs="Courier New"/>
+                <w:noProof/>
+                <w:sz w:val="24"/>
+                <w:szCs w:val="24"/>
+                <w:lang w:val="en-GB"/>
+              </w:rPr>
+              <w:drawing>
+                <wp:inline distT="0" distB="0" distL="0" distR="0" wp14:anchorId="478E90DB" wp14:editId="71CDFA42">
+                  <wp:extent cx="5319901" cy="3991897"/>
+                  <wp:effectExtent l="0" t="0" r="1905" b="0"/>
+                  <wp:docPr id="14" name="Picture 14" descr="Chart, scatter chart&#10;&#10;Description automatically generated"/>
+                  <wp:cNvGraphicFramePr>
+                    <a:graphicFrameLocks xmlns:a="http://schemas.openxmlformats.org/drawingml/2006/main" noChangeAspect="1"/>
+                  </wp:cNvGraphicFramePr>
+                  <a:graphic xmlns:a="http://schemas.openxmlformats.org/drawingml/2006/main">
+                    <a:graphicData uri="http://schemas.openxmlformats.org/drawingml/2006/picture">
+                      <pic:pic xmlns:pic="http://schemas.openxmlformats.org/drawingml/2006/picture">
+                        <pic:nvPicPr>
+                          <pic:cNvPr id="14" name="Picture 14" descr="Chart, scatter chart&#10;&#10;Description automatically generated"/>
+                          <pic:cNvPicPr/>
+                        </pic:nvPicPr>
+                        <pic:blipFill>
+                          <a:blip r:embed="rId19" cstate="print">
+                            <a:extLst>
+                              <a:ext uri="{28A0092B-C50C-407E-A947-70E740481C1C}">
+                                <a14:useLocalDpi xmlns:a14="http://schemas.microsoft.com/office/drawing/2010/main" val="0"/>
+                              </a:ext>
+                            </a:extLst>
+                          </a:blip>
+                          <a:stretch>
+                            <a:fillRect/>
+                          </a:stretch>
+                        </pic:blipFill>
+                        <pic:spPr>
+                          <a:xfrm>
+                            <a:off x="0" y="0"/>
+                            <a:ext cx="5334937" cy="4003180"/>
+                          </a:xfrm>
+                          <a:prstGeom prst="rect">
+                            <a:avLst/>
+                          </a:prstGeom>
+                        </pic:spPr>
+                      </pic:pic>
+                    </a:graphicData>
+                  </a:graphic>
+                </wp:inline>
+              </w:drawing>
+            </w:r>
           </w:p>
           <w:p>
             <w:pPr>
@@ -3157,7 +4532,7 @@
     </w:p>
     <w:p/>
     <w:sectPr>
-      <w:footerReference w:type="default" r:id="rId8"/>
+      <w:footerReference w:type="default" r:id="rId20"/>
       <w:pgSz w:w="11900" w:h="16840"/>
       <w:pgMar w:top="586" w:right="1440" w:bottom="516" w:left="1014" w:header="708" w:footer="0" w:gutter="0"/>
       <w:cols w:space="708"/>

</xml_diff>

<commit_message>
add dialog boxes for reset, pass, ko, suicida (#4)
Signed-off-by: Aynur Hasanova <37272076+AynurHasanova@users.noreply.github.com>
</commit_message>
<xml_diff>
--- a/BSC-HGP-Project-UIDesignDocumentV1.docx
+++ b/BSC-HGP-Project-UIDesignDocumentV1.docx
@@ -111,28 +111,12 @@
         </w:rPr>
         <w:t xml:space="preserve">Student Name1: </w:t>
       </w:r>
-      <w:proofErr w:type="spellStart"/>
       <w:r>
         <w:rPr>
           <w:lang w:val="en-GB"/>
         </w:rPr>
-        <w:t>Aynur</w:t>
-      </w:r>
-      <w:proofErr w:type="spellEnd"/>
-      <w:r>
-        <w:rPr>
-          <w:lang w:val="en-GB"/>
-        </w:rPr>
-        <w:t xml:space="preserve"> </w:t>
-      </w:r>
-      <w:proofErr w:type="spellStart"/>
-      <w:r>
-        <w:rPr>
-          <w:lang w:val="en-GB"/>
-        </w:rPr>
-        <w:t>Hasanova</w:t>
-      </w:r>
-      <w:proofErr w:type="spellEnd"/>
+        <w:t>Aynur Hasanova</w:t>
+      </w:r>
       <w:r>
         <w:rPr>
           <w:lang w:val="en-GB"/>
@@ -180,16 +164,8 @@
         <w:rPr>
           <w:lang w:val="en-GB"/>
         </w:rPr>
-        <w:t xml:space="preserve">Moses </w:t>
-      </w:r>
-      <w:proofErr w:type="spellStart"/>
-      <w:r>
-        <w:rPr>
-          <w:lang w:val="en-GB"/>
-        </w:rPr>
-        <w:t>Oyebanji</w:t>
-      </w:r>
-      <w:proofErr w:type="spellEnd"/>
+        <w:t>Moses Oyebanji</w:t>
+      </w:r>
       <w:r>
         <w:rPr>
           <w:lang w:val="en-GB"/>
@@ -216,33 +192,6 @@
           <w:lang w:val="en-GB"/>
         </w:rPr>
       </w:pPr>
-      <w:r>
-        <w:rPr>
-          <w:lang w:val="en-GB"/>
-        </w:rPr>
-        <w:t>Please complete the sections below with regard to the estimate of the division of work between the two partners</w:t>
-      </w:r>
-    </w:p>
-    <w:p>
-      <w:pPr>
-        <w:rPr>
-          <w:rFonts w:ascii="Calibri" w:hAnsi="Calibri"/>
-          <w:lang w:val="en-GB"/>
-        </w:rPr>
-      </w:pPr>
-      <w:r>
-        <w:rPr>
-          <w:lang w:val="en-GB"/>
-        </w:rPr>
-        <w:t>If the work was split in the range of 45% to 55% per partner, then that is fine and simply say “Work was evenly divided”. If this was not the case, then state with a summary sentence. This is the important statement of this file.</w:t>
-      </w:r>
-    </w:p>
-    <w:p>
-      <w:pPr>
-        <w:rPr>
-          <w:lang w:val="en-GB"/>
-        </w:rPr>
-      </w:pPr>
     </w:p>
     <w:p>
       <w:pPr>
@@ -316,38 +265,6 @@
           <w:lang w:val="en-GB"/>
         </w:rPr>
       </w:pPr>
-      <w:r>
-        <w:rPr>
-          <w:lang w:val="en-GB"/>
-        </w:rPr>
-        <w:t>Some area</w:t>
-      </w:r>
-      <w:r>
-        <w:rPr>
-          <w:lang w:val="en-GB"/>
-        </w:rPr>
-        <w:t>s</w:t>
-      </w:r>
-      <w:r>
-        <w:rPr>
-          <w:lang w:val="en-GB"/>
-        </w:rPr>
-        <w:t xml:space="preserve"> require more work than </w:t>
-      </w:r>
-      <w:proofErr w:type="gramStart"/>
-      <w:r>
-        <w:rPr>
-          <w:lang w:val="en-GB"/>
-        </w:rPr>
-        <w:t>others</w:t>
-      </w:r>
-      <w:proofErr w:type="gramEnd"/>
-      <w:r>
-        <w:rPr>
-          <w:lang w:val="en-GB"/>
-        </w:rPr>
-        <w:t xml:space="preserve"> so this is only for reference. An average of these values will not be calculated.</w:t>
-      </w:r>
     </w:p>
     <w:tbl>
       <w:tblPr>
@@ -405,34 +322,14 @@
                 <w:lang w:val="en-GB"/>
               </w:rPr>
             </w:pPr>
-            <w:proofErr w:type="spellStart"/>
             <w:r>
               <w:rPr>
                 <w:b/>
                 <w:bCs/>
                 <w:lang w:val="en-GB"/>
               </w:rPr>
-              <w:t>Aynur</w:t>
-            </w:r>
-            <w:proofErr w:type="spellEnd"/>
-            <w:r>
-              <w:rPr>
-                <w:b/>
-                <w:bCs/>
-                <w:lang w:val="en-GB"/>
-              </w:rPr>
-              <w:t xml:space="preserve"> </w:t>
-            </w:r>
-            <w:proofErr w:type="spellStart"/>
-            <w:r>
-              <w:rPr>
-                <w:b/>
-                <w:bCs/>
-                <w:lang w:val="en-GB"/>
-              </w:rPr>
-              <w:t>Hasanova</w:t>
-            </w:r>
-            <w:proofErr w:type="spellEnd"/>
+              <w:t>Aynur Hasanova</w:t>
+            </w:r>
           </w:p>
         </w:tc>
         <w:tc>
@@ -454,18 +351,8 @@
                 <w:bCs/>
                 <w:lang w:val="en-GB"/>
               </w:rPr>
-              <w:t xml:space="preserve">Moses </w:t>
-            </w:r>
-            <w:proofErr w:type="spellStart"/>
-            <w:r>
-              <w:rPr>
-                <w:b/>
-                <w:bCs/>
-                <w:lang w:val="en-GB"/>
-              </w:rPr>
-              <w:t>Oyebanji</w:t>
-            </w:r>
-            <w:proofErr w:type="spellEnd"/>
+              <w:t>Moses Oyebanji</w:t>
+            </w:r>
           </w:p>
         </w:tc>
       </w:tr>
@@ -510,7 +397,7 @@
               <w:rPr>
                 <w:lang w:val="en-GB"/>
               </w:rPr>
-              <w:t>4</w:t>
+              <w:t>6</w:t>
             </w:r>
             <w:r>
               <w:rPr>
@@ -541,7 +428,7 @@
               <w:rPr>
                 <w:lang w:val="en-GB"/>
               </w:rPr>
-              <w:t>6</w:t>
+              <w:t>4</w:t>
             </w:r>
             <w:r>
               <w:rPr>
@@ -613,6 +500,30 @@
               </w:rPr>
               <w:t>PyQt5Designer</w:t>
             </w:r>
+            <w:r>
+              <w:rPr>
+                <w:lang w:val="en-GB"/>
+              </w:rPr>
+              <w:t xml:space="preserve"> / </w:t>
+            </w:r>
+            <w:r>
+              <w:rPr>
+                <w:lang w:val="en-GB"/>
+              </w:rPr>
+              <w:t>30</w:t>
+            </w:r>
+            <w:r>
+              <w:rPr>
+                <w:lang w:val="en-GB"/>
+              </w:rPr>
+              <w:t>%</w:t>
+            </w:r>
+            <w:r>
+              <w:rPr>
+                <w:lang w:val="en-GB"/>
+              </w:rPr>
+              <w:t xml:space="preserve"> / see design_files</w:t>
+            </w:r>
           </w:p>
         </w:tc>
         <w:tc>
@@ -637,6 +548,30 @@
                 <w:lang w:val="en-GB"/>
               </w:rPr>
               <w:t>PyQt5Designer</w:t>
+            </w:r>
+            <w:r>
+              <w:rPr>
+                <w:lang w:val="en-GB"/>
+              </w:rPr>
+              <w:t xml:space="preserve"> / 7</w:t>
+            </w:r>
+            <w:r>
+              <w:rPr>
+                <w:lang w:val="en-GB"/>
+              </w:rPr>
+              <w:t>0</w:t>
+            </w:r>
+            <w:r>
+              <w:rPr>
+                <w:lang w:val="en-GB"/>
+              </w:rPr>
+              <w:t xml:space="preserve"> %</w:t>
+            </w:r>
+            <w:r>
+              <w:rPr>
+                <w:lang w:val="en-GB"/>
+              </w:rPr>
+              <w:t xml:space="preserve"> / see design_files</w:t>
             </w:r>
           </w:p>
         </w:tc>
@@ -676,7 +611,19 @@
               <w:rPr>
                 <w:lang w:val="en-GB"/>
               </w:rPr>
-              <w:t>70%</w:t>
+              <w:t>7</w:t>
+            </w:r>
+            <w:r>
+              <w:rPr>
+                <w:lang w:val="en-GB"/>
+              </w:rPr>
+              <w:t>5</w:t>
+            </w:r>
+            <w:r>
+              <w:rPr>
+                <w:lang w:val="en-GB"/>
+              </w:rPr>
+              <w:t>%</w:t>
             </w:r>
           </w:p>
         </w:tc>
@@ -695,7 +642,13 @@
               <w:rPr>
                 <w:lang w:val="en-GB"/>
               </w:rPr>
-              <w:t>30%</w:t>
+              <w:t>25</w:t>
+            </w:r>
+            <w:r>
+              <w:rPr>
+                <w:lang w:val="en-GB"/>
+              </w:rPr>
+              <w:t>%</w:t>
             </w:r>
           </w:p>
         </w:tc>
@@ -735,7 +688,13 @@
               <w:rPr>
                 <w:lang w:val="en-GB"/>
               </w:rPr>
-              <w:t>60%</w:t>
+              <w:t>7</w:t>
+            </w:r>
+            <w:r>
+              <w:rPr>
+                <w:lang w:val="en-GB"/>
+              </w:rPr>
+              <w:t>0%</w:t>
             </w:r>
           </w:p>
         </w:tc>
@@ -754,7 +713,13 @@
               <w:rPr>
                 <w:lang w:val="en-GB"/>
               </w:rPr>
-              <w:t>40%</w:t>
+              <w:t>3</w:t>
+            </w:r>
+            <w:r>
+              <w:rPr>
+                <w:lang w:val="en-GB"/>
+              </w:rPr>
+              <w:t>0%</w:t>
             </w:r>
           </w:p>
         </w:tc>
@@ -830,14 +795,12 @@
                 <w:lang w:val="en-GB"/>
               </w:rPr>
             </w:pPr>
-            <w:proofErr w:type="spellStart"/>
             <w:r>
               <w:rPr>
                 <w:lang w:val="en-GB"/>
               </w:rPr>
               <w:t>design_files</w:t>
             </w:r>
-            <w:proofErr w:type="spellEnd"/>
           </w:p>
         </w:tc>
         <w:tc>
@@ -1035,7 +998,13 @@
               <w:rPr>
                 <w:lang w:val="en-GB"/>
               </w:rPr>
-              <w:t>80%</w:t>
+              <w:t>7</w:t>
+            </w:r>
+            <w:r>
+              <w:rPr>
+                <w:lang w:val="en-GB"/>
+              </w:rPr>
+              <w:t>0%</w:t>
             </w:r>
           </w:p>
         </w:tc>
@@ -1054,7 +1023,13 @@
               <w:rPr>
                 <w:lang w:val="en-GB"/>
               </w:rPr>
-              <w:t>20%</w:t>
+              <w:t>3</w:t>
+            </w:r>
+            <w:r>
+              <w:rPr>
+                <w:lang w:val="en-GB"/>
+              </w:rPr>
+              <w:t>0%</w:t>
             </w:r>
           </w:p>
         </w:tc>
@@ -1113,55 +1088,10 @@
         <w:t xml:space="preserve">UI Design </w:t>
       </w:r>
     </w:p>
-    <w:p>
-      <w:r>
-        <w:rPr>
-          <w:b/>
-          <w:bCs/>
-        </w:rPr>
-        <w:t xml:space="preserve">Submission: </w:t>
-      </w:r>
-      <w:r>
-        <w:t xml:space="preserve">Edit this template and submit it as part of your submission. </w:t>
-      </w:r>
-    </w:p>
     <w:p/>
     <w:p>
       <w:r>
-        <w:rPr>
-          <w:b/>
-          <w:bCs/>
-        </w:rPr>
-        <w:t>Length</w:t>
-      </w:r>
-      <w:r>
-        <w:t xml:space="preserve">: Should be </w:t>
-      </w:r>
-      <w:r>
-        <w:t>4 pages approx</w:t>
-      </w:r>
-      <w:r>
-        <w:t xml:space="preserve">. Word count is </w:t>
-      </w:r>
-      <w:r>
-        <w:t>flexible,</w:t>
-      </w:r>
-      <w:r>
-        <w:t xml:space="preserve"> but all decisions should be clarified. </w:t>
-      </w:r>
-    </w:p>
-    <w:p/>
-    <w:p>
-      <w:r>
-        <w:t xml:space="preserve">To achieve good marks in this </w:t>
-      </w:r>
-      <w:proofErr w:type="gramStart"/>
-      <w:r>
-        <w:t>item</w:t>
-      </w:r>
-      <w:proofErr w:type="gramEnd"/>
-      <w:r>
-        <w:t xml:space="preserve"> ensure that </w:t>
+        <w:t xml:space="preserve">To achieve good marks in this item ensure that </w:t>
       </w:r>
       <w:r>
         <w:t>this</w:t>
@@ -1229,36 +1159,15 @@
       <w:r>
         <w:t xml:space="preserve"> </w:t>
       </w:r>
-      <w:proofErr w:type="spellStart"/>
-      <w:r>
-        <w:t>Aynur</w:t>
-      </w:r>
-      <w:proofErr w:type="spellEnd"/>
-      <w:r>
-        <w:t xml:space="preserve"> </w:t>
-      </w:r>
-      <w:proofErr w:type="spellStart"/>
-      <w:r>
-        <w:t>Hasanova</w:t>
-      </w:r>
-      <w:proofErr w:type="spellEnd"/>
-      <w:r>
-        <w:t xml:space="preserve">, </w:t>
+      <w:r>
+        <w:t xml:space="preserve">Aynur Hasanova, </w:t>
       </w:r>
       <w:r>
         <w:rPr>
           <w:lang w:val="en-GB"/>
         </w:rPr>
-        <w:t xml:space="preserve">Moses </w:t>
-      </w:r>
-      <w:proofErr w:type="spellStart"/>
-      <w:r>
-        <w:rPr>
-          <w:lang w:val="en-GB"/>
-        </w:rPr>
-        <w:t>Oyebanji</w:t>
-      </w:r>
-      <w:proofErr w:type="spellEnd"/>
+        <w:t>Moses Oyebanji</w:t>
+      </w:r>
     </w:p>
     <w:p/>
     <w:p>
@@ -1368,11 +1277,9 @@
           <w:numId w:val="10"/>
         </w:numPr>
       </w:pPr>
-      <w:proofErr w:type="spellStart"/>
       <w:r>
         <w:t>Colour</w:t>
       </w:r>
-      <w:proofErr w:type="spellEnd"/>
       <w:r>
         <w:t>:</w:t>
       </w:r>
@@ -1380,23 +1287,7 @@
         <w:t xml:space="preserve"> </w:t>
       </w:r>
       <w:r>
-        <w:t xml:space="preserve">The </w:t>
-      </w:r>
-      <w:proofErr w:type="spellStart"/>
-      <w:r>
-        <w:t>colour</w:t>
-      </w:r>
-      <w:proofErr w:type="spellEnd"/>
-      <w:r>
-        <w:t xml:space="preserve"> scheme was chosen to avoid the main form of </w:t>
-      </w:r>
-      <w:proofErr w:type="spellStart"/>
-      <w:r>
-        <w:t>colour</w:t>
-      </w:r>
-      <w:proofErr w:type="spellEnd"/>
-      <w:r>
-        <w:t xml:space="preserve"> blindness and produce high contrast for the visually impaired.</w:t>
+        <w:t>The colour scheme was chosen to avoid the main form of colour blindness and produce high contrast for the visually impaired.</w:t>
       </w:r>
     </w:p>
     <w:p>
@@ -1423,7 +1314,6 @@
         </w:numPr>
       </w:pPr>
       <w:r>
-        <w:lastRenderedPageBreak/>
         <w:t>Style</w:t>
       </w:r>
       <w:r>
@@ -1483,6 +1373,7 @@
         <w:rPr>
           <w:lang w:val="en-GB"/>
         </w:rPr>
+        <w:lastRenderedPageBreak/>
         <w:t>Screen Shots of Working</w:t>
       </w:r>
       <w:r>
@@ -1856,6 +1747,735 @@
               <w:adjustRightInd w:val="0"/>
               <w:ind w:left="360" w:right="-1"/>
               <w:rPr>
+                <w:b/>
+                <w:bCs/>
+                <w:lang w:val="en-GB"/>
+              </w:rPr>
+            </w:pPr>
+            <w:r>
+              <w:rPr>
+                <w:b/>
+                <w:bCs/>
+                <w:lang w:val="en-GB"/>
+              </w:rPr>
+              <w:t xml:space="preserve">All functionalities for Task 2 are working. </w:t>
+            </w:r>
+            <w:r>
+              <w:rPr>
+                <w:b/>
+                <w:bCs/>
+                <w:lang w:val="en-GB"/>
+              </w:rPr>
+              <w:t xml:space="preserve">There is no need for 6 separate images in this section as one of the following </w:t>
+            </w:r>
+            <w:r>
+              <w:rPr>
+                <w:b/>
+                <w:bCs/>
+                <w:lang w:val="en-GB"/>
+              </w:rPr>
+              <w:t>pictures</w:t>
+            </w:r>
+            <w:r>
+              <w:rPr>
+                <w:b/>
+                <w:bCs/>
+                <w:lang w:val="en-GB"/>
+              </w:rPr>
+              <w:t xml:space="preserve"> show 5 of the subtasks.</w:t>
+            </w:r>
+          </w:p>
+          <w:p>
+            <w:pPr>
+              <w:pStyle w:val="ListParagraph"/>
+              <w:adjustRightInd w:val="0"/>
+              <w:ind w:left="360" w:right="-1"/>
+              <w:rPr>
+                <w:b/>
+                <w:bCs/>
+                <w:lang w:val="en-GB"/>
+              </w:rPr>
+            </w:pPr>
+          </w:p>
+          <w:p>
+            <w:pPr>
+              <w:pStyle w:val="ListParagraph"/>
+              <w:adjustRightInd w:val="0"/>
+              <w:ind w:left="360" w:right="-1"/>
+              <w:rPr>
+                <w:b/>
+                <w:bCs/>
+                <w:lang w:val="en-GB"/>
+              </w:rPr>
+            </w:pPr>
+            <w:r>
+              <w:rPr>
+                <w:b/>
+                <w:bCs/>
+                <w:lang w:val="en-GB"/>
+              </w:rPr>
+              <w:t>Th</w:t>
+            </w:r>
+            <w:r>
+              <w:rPr>
+                <w:b/>
+                <w:bCs/>
+                <w:lang w:val="en-GB"/>
+              </w:rPr>
+              <w:t>e</w:t>
+            </w:r>
+            <w:r>
+              <w:rPr>
+                <w:b/>
+                <w:bCs/>
+                <w:lang w:val="en-GB"/>
+              </w:rPr>
+              <w:t xml:space="preserve"> following image </w:t>
+            </w:r>
+            <w:r>
+              <w:rPr>
+                <w:b/>
+                <w:bCs/>
+                <w:lang w:val="en-GB"/>
+              </w:rPr>
+              <w:t xml:space="preserve">demonstrates print screen for </w:t>
+            </w:r>
+            <w:r>
+              <w:rPr>
+                <w:b/>
+                <w:bCs/>
+                <w:lang w:val="en-GB"/>
+              </w:rPr>
+              <w:t xml:space="preserve">5 subtasks </w:t>
+            </w:r>
+            <w:r>
+              <w:rPr>
+                <w:b/>
+                <w:bCs/>
+                <w:lang w:val="en-GB"/>
+              </w:rPr>
+              <w:t>of</w:t>
+            </w:r>
+            <w:r>
+              <w:rPr>
+                <w:b/>
+                <w:bCs/>
+                <w:lang w:val="en-GB"/>
+              </w:rPr>
+              <w:t xml:space="preserve"> Task2: 2b, 2c, 2b, 2d, 2e, 2f.</w:t>
+            </w:r>
+            <w:r>
+              <w:rPr>
+                <w:b/>
+                <w:bCs/>
+                <w:lang w:val="en-GB"/>
+              </w:rPr>
+              <w:t xml:space="preserve"> It shows the number of prisoners (points)</w:t>
+            </w:r>
+            <w:r>
+              <w:rPr>
+                <w:b/>
+                <w:bCs/>
+                <w:lang w:val="en-GB"/>
+              </w:rPr>
+              <w:t xml:space="preserve"> </w:t>
+            </w:r>
+            <w:r>
+              <w:rPr>
+                <w:b/>
+                <w:bCs/>
+                <w:lang w:val="en-GB"/>
+              </w:rPr>
+              <w:t>each player taken, shows how much territory is controlled by each player, shows whose turn it is, shows the pass and reset buttons.</w:t>
+            </w:r>
+          </w:p>
+          <w:p>
+            <w:pPr>
+              <w:pStyle w:val="ListParagraph"/>
+              <w:adjustRightInd w:val="0"/>
+              <w:ind w:left="360" w:right="-1"/>
+              <w:rPr>
+                <w:b/>
+                <w:bCs/>
+                <w:lang w:val="en-GB"/>
+              </w:rPr>
+            </w:pPr>
+          </w:p>
+          <w:p>
+            <w:pPr>
+              <w:pStyle w:val="ListParagraph"/>
+              <w:adjustRightInd w:val="0"/>
+              <w:ind w:left="360" w:right="-1"/>
+              <w:rPr>
+                <w:b/>
+                <w:bCs/>
+                <w:lang w:val="en-GB"/>
+              </w:rPr>
+            </w:pPr>
+            <w:r>
+              <w:rPr>
+                <w:b/>
+                <w:bCs/>
+                <w:lang w:val="en-GB"/>
+              </w:rPr>
+              <w:t>See “Next Player: White”, “Coordinates: D1”, “Black Points: 1”, “White Points: 0”, “Black Territories: 4”, “White Territories: 2”, and “Total Moves: 7”.</w:t>
+            </w:r>
+          </w:p>
+          <w:p>
+            <w:pPr>
+              <w:pStyle w:val="ListParagraph"/>
+              <w:adjustRightInd w:val="0"/>
+              <w:ind w:left="360" w:right="-1"/>
+              <w:rPr>
+                <w:b/>
+                <w:bCs/>
+                <w:lang w:val="en-GB"/>
+              </w:rPr>
+            </w:pPr>
+          </w:p>
+          <w:p>
+            <w:pPr>
+              <w:pStyle w:val="ListParagraph"/>
+              <w:adjustRightInd w:val="0"/>
+              <w:ind w:left="360" w:right="-1"/>
+              <w:rPr>
+                <w:rFonts w:ascii="Courier New" w:hAnsi="Courier New" w:cs="Courier New"/>
+                <w:lang w:val="en-GB"/>
+              </w:rPr>
+            </w:pPr>
+            <w:r>
+              <w:rPr>
+                <w:rFonts w:ascii="Courier New" w:hAnsi="Courier New" w:cs="Courier New"/>
+                <w:noProof/>
+                <w:lang w:val="en-GB"/>
+              </w:rPr>
+              <w:lastRenderedPageBreak/>
+              <w:drawing>
+                <wp:inline distT="0" distB="0" distL="0" distR="0" wp14:anchorId="74ECBCFB" wp14:editId="1586D0A9">
+                  <wp:extent cx="5248910" cy="4247535"/>
+                  <wp:effectExtent l="0" t="0" r="0" b="0"/>
+                  <wp:docPr id="2" name="Picture 2" descr="Chart, scatter chart&#10;&#10;Description automatically generated"/>
+                  <wp:cNvGraphicFramePr>
+                    <a:graphicFrameLocks xmlns:a="http://schemas.openxmlformats.org/drawingml/2006/main" noChangeAspect="1"/>
+                  </wp:cNvGraphicFramePr>
+                  <a:graphic xmlns:a="http://schemas.openxmlformats.org/drawingml/2006/main">
+                    <a:graphicData uri="http://schemas.openxmlformats.org/drawingml/2006/picture">
+                      <pic:pic xmlns:pic="http://schemas.openxmlformats.org/drawingml/2006/picture">
+                        <pic:nvPicPr>
+                          <pic:cNvPr id="2" name="Picture 2" descr="Chart, scatter chart&#10;&#10;Description automatically generated"/>
+                          <pic:cNvPicPr/>
+                        </pic:nvPicPr>
+                        <pic:blipFill>
+                          <a:blip r:embed="rId8" cstate="print">
+                            <a:extLst>
+                              <a:ext uri="{28A0092B-C50C-407E-A947-70E740481C1C}">
+                                <a14:useLocalDpi xmlns:a14="http://schemas.microsoft.com/office/drawing/2010/main" val="0"/>
+                              </a:ext>
+                            </a:extLst>
+                          </a:blip>
+                          <a:stretch>
+                            <a:fillRect/>
+                          </a:stretch>
+                        </pic:blipFill>
+                        <pic:spPr>
+                          <a:xfrm>
+                            <a:off x="0" y="0"/>
+                            <a:ext cx="5265158" cy="4260683"/>
+                          </a:xfrm>
+                          <a:prstGeom prst="rect">
+                            <a:avLst/>
+                          </a:prstGeom>
+                        </pic:spPr>
+                      </pic:pic>
+                    </a:graphicData>
+                  </a:graphic>
+                </wp:inline>
+              </w:drawing>
+            </w:r>
+          </w:p>
+          <w:p>
+            <w:pPr>
+              <w:pStyle w:val="ListParagraph"/>
+              <w:adjustRightInd w:val="0"/>
+              <w:ind w:left="360" w:right="-1"/>
+              <w:rPr>
+                <w:rFonts w:ascii="Courier New" w:hAnsi="Courier New" w:cs="Courier New"/>
+                <w:lang w:val="en-GB"/>
+              </w:rPr>
+            </w:pPr>
+          </w:p>
+          <w:p>
+            <w:pPr>
+              <w:pStyle w:val="ListParagraph"/>
+              <w:adjustRightInd w:val="0"/>
+              <w:ind w:left="360" w:right="-1"/>
+              <w:rPr>
+                <w:b/>
+                <w:bCs/>
+                <w:lang w:val="en-GB"/>
+              </w:rPr>
+            </w:pPr>
+            <w:r>
+              <w:rPr>
+                <w:b/>
+                <w:bCs/>
+                <w:lang w:val="en-GB"/>
+              </w:rPr>
+              <w:t>Task 2a, help menu that includes the game overview, movement, and rules.</w:t>
+            </w:r>
+          </w:p>
+          <w:p>
+            <w:pPr>
+              <w:pStyle w:val="ListParagraph"/>
+              <w:adjustRightInd w:val="0"/>
+              <w:ind w:left="360" w:right="-1"/>
+              <w:rPr>
+                <w:rFonts w:ascii="Courier New" w:hAnsi="Courier New" w:cs="Courier New"/>
+                <w:lang w:val="en-GB"/>
+              </w:rPr>
+            </w:pPr>
+          </w:p>
+          <w:p>
+            <w:pPr>
+              <w:pStyle w:val="ListParagraph"/>
+              <w:adjustRightInd w:val="0"/>
+              <w:ind w:left="360" w:right="-1"/>
+              <w:rPr>
+                <w:rFonts w:ascii="Courier New" w:hAnsi="Courier New" w:cs="Courier New"/>
+                <w:lang w:val="en-GB"/>
+              </w:rPr>
+            </w:pPr>
+            <w:r>
+              <w:rPr>
+                <w:rFonts w:ascii="Courier New" w:hAnsi="Courier New" w:cs="Courier New"/>
+                <w:noProof/>
+                <w:lang w:val="en-GB"/>
+              </w:rPr>
+              <w:drawing>
+                <wp:inline distT="0" distB="0" distL="0" distR="0" wp14:anchorId="295B61F7" wp14:editId="4E1AB16D">
+                  <wp:extent cx="5238525" cy="3923071"/>
+                  <wp:effectExtent l="0" t="0" r="0" b="1270"/>
+                  <wp:docPr id="3" name="Picture 3" descr="Graphical user interface, text&#10;&#10;Description automatically generated"/>
+                  <wp:cNvGraphicFramePr>
+                    <a:graphicFrameLocks xmlns:a="http://schemas.openxmlformats.org/drawingml/2006/main" noChangeAspect="1"/>
+                  </wp:cNvGraphicFramePr>
+                  <a:graphic xmlns:a="http://schemas.openxmlformats.org/drawingml/2006/main">
+                    <a:graphicData uri="http://schemas.openxmlformats.org/drawingml/2006/picture">
+                      <pic:pic xmlns:pic="http://schemas.openxmlformats.org/drawingml/2006/picture">
+                        <pic:nvPicPr>
+                          <pic:cNvPr id="3" name="Picture 3" descr="Graphical user interface, text&#10;&#10;Description automatically generated"/>
+                          <pic:cNvPicPr/>
+                        </pic:nvPicPr>
+                        <pic:blipFill>
+                          <a:blip r:embed="rId9" cstate="print">
+                            <a:extLst>
+                              <a:ext uri="{28A0092B-C50C-407E-A947-70E740481C1C}">
+                                <a14:useLocalDpi xmlns:a14="http://schemas.microsoft.com/office/drawing/2010/main" val="0"/>
+                              </a:ext>
+                            </a:extLst>
+                          </a:blip>
+                          <a:stretch>
+                            <a:fillRect/>
+                          </a:stretch>
+                        </pic:blipFill>
+                        <pic:spPr>
+                          <a:xfrm>
+                            <a:off x="0" y="0"/>
+                            <a:ext cx="5264283" cy="3942361"/>
+                          </a:xfrm>
+                          <a:prstGeom prst="rect">
+                            <a:avLst/>
+                          </a:prstGeom>
+                        </pic:spPr>
+                      </pic:pic>
+                    </a:graphicData>
+                  </a:graphic>
+                </wp:inline>
+              </w:drawing>
+            </w:r>
+          </w:p>
+          <w:p>
+            <w:pPr>
+              <w:pStyle w:val="ListParagraph"/>
+              <w:adjustRightInd w:val="0"/>
+              <w:ind w:left="360" w:right="-1"/>
+              <w:rPr>
+                <w:rFonts w:ascii="Courier New" w:hAnsi="Courier New" w:cs="Courier New"/>
+                <w:lang w:val="en-GB"/>
+              </w:rPr>
+            </w:pPr>
+          </w:p>
+          <w:p>
+            <w:pPr>
+              <w:pStyle w:val="ListParagraph"/>
+              <w:adjustRightInd w:val="0"/>
+              <w:ind w:left="360" w:right="-1"/>
+              <w:rPr>
+                <w:rFonts w:ascii="Courier New" w:hAnsi="Courier New" w:cs="Courier New"/>
+                <w:lang w:val="en-GB"/>
+              </w:rPr>
+            </w:pPr>
+          </w:p>
+          <w:p>
+            <w:pPr>
+              <w:pStyle w:val="ListParagraph"/>
+              <w:adjustRightInd w:val="0"/>
+              <w:ind w:left="360" w:right="-1"/>
+              <w:rPr>
+                <w:rFonts w:ascii="Courier New" w:hAnsi="Courier New" w:cs="Courier New"/>
+                <w:lang w:val="en-GB"/>
+              </w:rPr>
+            </w:pPr>
+          </w:p>
+          <w:p>
+            <w:pPr>
+              <w:adjustRightInd w:val="0"/>
+              <w:ind w:right="-1"/>
+              <w:rPr>
+                <w:b/>
+                <w:bCs/>
+                <w:lang w:val="en-GB"/>
+              </w:rPr>
+            </w:pPr>
+            <w:r>
+              <w:rPr>
+                <w:rFonts w:ascii="Courier New" w:hAnsi="Courier New" w:cs="Courier New"/>
+                <w:lang w:val="en-GB"/>
+              </w:rPr>
+              <w:t xml:space="preserve">   </w:t>
+            </w:r>
+            <w:r>
+              <w:rPr>
+                <w:b/>
+                <w:bCs/>
+                <w:lang w:val="en-GB"/>
+              </w:rPr>
+              <w:t xml:space="preserve">The following picture shows </w:t>
+            </w:r>
+            <w:r>
+              <w:rPr>
+                <w:b/>
+                <w:bCs/>
+                <w:lang w:val="en-GB"/>
+              </w:rPr>
+              <w:t>print screen after the Pass button clicked. It asks confirmation before resetting the game.</w:t>
+            </w:r>
+          </w:p>
+          <w:p>
+            <w:pPr>
+              <w:pStyle w:val="ListParagraph"/>
+              <w:adjustRightInd w:val="0"/>
+              <w:ind w:left="360" w:right="-1"/>
+              <w:rPr>
+                <w:rFonts w:ascii="Courier New" w:hAnsi="Courier New" w:cs="Courier New"/>
+                <w:lang w:val="en-GB"/>
+              </w:rPr>
+            </w:pPr>
+          </w:p>
+          <w:p>
+            <w:pPr>
+              <w:pStyle w:val="ListParagraph"/>
+              <w:adjustRightInd w:val="0"/>
+              <w:ind w:left="360" w:right="-1"/>
+              <w:rPr>
+                <w:rFonts w:ascii="Courier New" w:hAnsi="Courier New" w:cs="Courier New"/>
+                <w:lang w:val="en-GB"/>
+              </w:rPr>
+            </w:pPr>
+          </w:p>
+          <w:p>
+            <w:pPr>
+              <w:pStyle w:val="ListParagraph"/>
+              <w:adjustRightInd w:val="0"/>
+              <w:ind w:left="360" w:right="-1"/>
+              <w:rPr>
+                <w:rFonts w:ascii="Courier New" w:hAnsi="Courier New" w:cs="Courier New"/>
+                <w:lang w:val="en-GB"/>
+              </w:rPr>
+            </w:pPr>
+            <w:r>
+              <w:rPr>
+                <w:rFonts w:ascii="Courier New" w:hAnsi="Courier New" w:cs="Courier New"/>
+                <w:noProof/>
+                <w:lang w:val="en-GB"/>
+              </w:rPr>
+              <w:lastRenderedPageBreak/>
+              <w:drawing>
+                <wp:inline distT="0" distB="0" distL="0" distR="0" wp14:anchorId="21878627" wp14:editId="1A599682">
+                  <wp:extent cx="5256120" cy="3962400"/>
+                  <wp:effectExtent l="0" t="0" r="1905" b="0"/>
+                  <wp:docPr id="4" name="Picture 4" descr="Diagram&#10;&#10;Description automatically generated"/>
+                  <wp:cNvGraphicFramePr>
+                    <a:graphicFrameLocks xmlns:a="http://schemas.openxmlformats.org/drawingml/2006/main" noChangeAspect="1"/>
+                  </wp:cNvGraphicFramePr>
+                  <a:graphic xmlns:a="http://schemas.openxmlformats.org/drawingml/2006/main">
+                    <a:graphicData uri="http://schemas.openxmlformats.org/drawingml/2006/picture">
+                      <pic:pic xmlns:pic="http://schemas.openxmlformats.org/drawingml/2006/picture">
+                        <pic:nvPicPr>
+                          <pic:cNvPr id="4" name="Picture 4" descr="Diagram&#10;&#10;Description automatically generated"/>
+                          <pic:cNvPicPr/>
+                        </pic:nvPicPr>
+                        <pic:blipFill>
+                          <a:blip r:embed="rId10" cstate="print">
+                            <a:extLst>
+                              <a:ext uri="{28A0092B-C50C-407E-A947-70E740481C1C}">
+                                <a14:useLocalDpi xmlns:a14="http://schemas.microsoft.com/office/drawing/2010/main" val="0"/>
+                              </a:ext>
+                            </a:extLst>
+                          </a:blip>
+                          <a:stretch>
+                            <a:fillRect/>
+                          </a:stretch>
+                        </pic:blipFill>
+                        <pic:spPr>
+                          <a:xfrm>
+                            <a:off x="0" y="0"/>
+                            <a:ext cx="5267092" cy="3970672"/>
+                          </a:xfrm>
+                          <a:prstGeom prst="rect">
+                            <a:avLst/>
+                          </a:prstGeom>
+                        </pic:spPr>
+                      </pic:pic>
+                    </a:graphicData>
+                  </a:graphic>
+                </wp:inline>
+              </w:drawing>
+            </w:r>
+          </w:p>
+          <w:p>
+            <w:pPr>
+              <w:pStyle w:val="ListParagraph"/>
+              <w:adjustRightInd w:val="0"/>
+              <w:ind w:left="360" w:right="-1"/>
+              <w:rPr>
+                <w:rFonts w:ascii="Courier New" w:hAnsi="Courier New" w:cs="Courier New"/>
+                <w:lang w:val="en-GB"/>
+              </w:rPr>
+            </w:pPr>
+          </w:p>
+          <w:p>
+            <w:pPr>
+              <w:pStyle w:val="ListParagraph"/>
+              <w:adjustRightInd w:val="0"/>
+              <w:ind w:left="360" w:right="-1"/>
+              <w:rPr>
+                <w:rFonts w:ascii="Courier New" w:hAnsi="Courier New" w:cs="Courier New"/>
+                <w:lang w:val="en-GB"/>
+              </w:rPr>
+            </w:pPr>
+          </w:p>
+          <w:p>
+            <w:pPr>
+              <w:pStyle w:val="ListParagraph"/>
+              <w:adjustRightInd w:val="0"/>
+              <w:ind w:left="360" w:right="-1"/>
+              <w:rPr>
+                <w:b/>
+                <w:bCs/>
+                <w:lang w:val="en-GB"/>
+              </w:rPr>
+            </w:pPr>
+            <w:r>
+              <w:rPr>
+                <w:b/>
+                <w:bCs/>
+                <w:lang w:val="en-GB"/>
+              </w:rPr>
+              <w:t>The following picture shows the print screen after the Reset button is clicked. It asks confirmation before resetting.</w:t>
+            </w:r>
+          </w:p>
+          <w:p>
+            <w:pPr>
+              <w:pStyle w:val="ListParagraph"/>
+              <w:adjustRightInd w:val="0"/>
+              <w:ind w:left="360" w:right="-1"/>
+              <w:rPr>
+                <w:rFonts w:ascii="Courier New" w:hAnsi="Courier New" w:cs="Courier New"/>
+                <w:lang w:val="en-GB"/>
+              </w:rPr>
+            </w:pPr>
+          </w:p>
+          <w:p>
+            <w:pPr>
+              <w:pStyle w:val="ListParagraph"/>
+              <w:adjustRightInd w:val="0"/>
+              <w:ind w:left="360" w:right="-1"/>
+              <w:rPr>
+                <w:rFonts w:ascii="Courier New" w:hAnsi="Courier New" w:cs="Courier New"/>
+                <w:lang w:val="en-GB"/>
+              </w:rPr>
+            </w:pPr>
+            <w:r>
+              <w:rPr>
+                <w:rFonts w:ascii="Courier New" w:hAnsi="Courier New" w:cs="Courier New"/>
+                <w:noProof/>
+                <w:lang w:val="en-GB"/>
+              </w:rPr>
+              <w:drawing>
+                <wp:inline distT="0" distB="0" distL="0" distR="0" wp14:anchorId="79706E6E" wp14:editId="22F5B32C">
+                  <wp:extent cx="5271841" cy="3982065"/>
+                  <wp:effectExtent l="0" t="0" r="0" b="6350"/>
+                  <wp:docPr id="5" name="Picture 5" descr="A picture containing chart&#10;&#10;Description automatically generated"/>
+                  <wp:cNvGraphicFramePr>
+                    <a:graphicFrameLocks xmlns:a="http://schemas.openxmlformats.org/drawingml/2006/main" noChangeAspect="1"/>
+                  </wp:cNvGraphicFramePr>
+                  <a:graphic xmlns:a="http://schemas.openxmlformats.org/drawingml/2006/main">
+                    <a:graphicData uri="http://schemas.openxmlformats.org/drawingml/2006/picture">
+                      <pic:pic xmlns:pic="http://schemas.openxmlformats.org/drawingml/2006/picture">
+                        <pic:nvPicPr>
+                          <pic:cNvPr id="5" name="Picture 5" descr="A picture containing chart&#10;&#10;Description automatically generated"/>
+                          <pic:cNvPicPr/>
+                        </pic:nvPicPr>
+                        <pic:blipFill>
+                          <a:blip r:embed="rId11" cstate="print">
+                            <a:extLst>
+                              <a:ext uri="{28A0092B-C50C-407E-A947-70E740481C1C}">
+                                <a14:useLocalDpi xmlns:a14="http://schemas.microsoft.com/office/drawing/2010/main" val="0"/>
+                              </a:ext>
+                            </a:extLst>
+                          </a:blip>
+                          <a:stretch>
+                            <a:fillRect/>
+                          </a:stretch>
+                        </pic:blipFill>
+                        <pic:spPr>
+                          <a:xfrm>
+                            <a:off x="0" y="0"/>
+                            <a:ext cx="5295525" cy="3999955"/>
+                          </a:xfrm>
+                          <a:prstGeom prst="rect">
+                            <a:avLst/>
+                          </a:prstGeom>
+                        </pic:spPr>
+                      </pic:pic>
+                    </a:graphicData>
+                  </a:graphic>
+                </wp:inline>
+              </w:drawing>
+            </w:r>
+          </w:p>
+          <w:p>
+            <w:pPr>
+              <w:pStyle w:val="ListParagraph"/>
+              <w:adjustRightInd w:val="0"/>
+              <w:ind w:left="360" w:right="-1"/>
+              <w:rPr>
+                <w:rFonts w:ascii="Courier New" w:hAnsi="Courier New" w:cs="Courier New"/>
+                <w:lang w:val="en-GB"/>
+              </w:rPr>
+            </w:pPr>
+          </w:p>
+          <w:p>
+            <w:pPr>
+              <w:pStyle w:val="ListParagraph"/>
+              <w:adjustRightInd w:val="0"/>
+              <w:ind w:left="360" w:right="-1"/>
+              <w:rPr>
+                <w:rFonts w:ascii="Courier New" w:hAnsi="Courier New" w:cs="Courier New"/>
+                <w:b/>
+                <w:bCs/>
+                <w:lang w:val="en-GB"/>
+              </w:rPr>
+            </w:pPr>
+            <w:r>
+              <w:rPr>
+                <w:rFonts w:ascii="Courier New" w:hAnsi="Courier New" w:cs="Courier New"/>
+                <w:b/>
+                <w:bCs/>
+                <w:lang w:val="en-GB"/>
+              </w:rPr>
+              <w:t>The following picture is a print screen of the file/exit menu.</w:t>
+            </w:r>
+          </w:p>
+          <w:p>
+            <w:pPr>
+              <w:pStyle w:val="ListParagraph"/>
+              <w:adjustRightInd w:val="0"/>
+              <w:ind w:left="360" w:right="-1"/>
+              <w:rPr>
+                <w:rFonts w:ascii="Courier New" w:hAnsi="Courier New" w:cs="Courier New"/>
+                <w:lang w:val="en-GB"/>
+              </w:rPr>
+            </w:pPr>
+          </w:p>
+          <w:p>
+            <w:pPr>
+              <w:pStyle w:val="ListParagraph"/>
+              <w:adjustRightInd w:val="0"/>
+              <w:ind w:left="360" w:right="-1"/>
+              <w:rPr>
+                <w:rFonts w:ascii="Courier New" w:hAnsi="Courier New" w:cs="Courier New"/>
+                <w:lang w:val="en-GB"/>
+              </w:rPr>
+            </w:pPr>
+            <w:r>
+              <w:rPr>
+                <w:rFonts w:ascii="Courier New" w:hAnsi="Courier New" w:cs="Courier New"/>
+                <w:noProof/>
+                <w:lang w:val="en-GB"/>
+              </w:rPr>
+              <w:lastRenderedPageBreak/>
+              <w:drawing>
+                <wp:inline distT="0" distB="0" distL="0" distR="0" wp14:anchorId="7D139D83" wp14:editId="20650735">
+                  <wp:extent cx="5317650" cy="3991897"/>
+                  <wp:effectExtent l="0" t="0" r="3810" b="0"/>
+                  <wp:docPr id="6" name="Picture 6" descr="Diagram&#10;&#10;Description automatically generated"/>
+                  <wp:cNvGraphicFramePr>
+                    <a:graphicFrameLocks xmlns:a="http://schemas.openxmlformats.org/drawingml/2006/main" noChangeAspect="1"/>
+                  </wp:cNvGraphicFramePr>
+                  <a:graphic xmlns:a="http://schemas.openxmlformats.org/drawingml/2006/main">
+                    <a:graphicData uri="http://schemas.openxmlformats.org/drawingml/2006/picture">
+                      <pic:pic xmlns:pic="http://schemas.openxmlformats.org/drawingml/2006/picture">
+                        <pic:nvPicPr>
+                          <pic:cNvPr id="6" name="Picture 6" descr="Diagram&#10;&#10;Description automatically generated"/>
+                          <pic:cNvPicPr/>
+                        </pic:nvPicPr>
+                        <pic:blipFill>
+                          <a:blip r:embed="rId12" cstate="print">
+                            <a:extLst>
+                              <a:ext uri="{28A0092B-C50C-407E-A947-70E740481C1C}">
+                                <a14:useLocalDpi xmlns:a14="http://schemas.microsoft.com/office/drawing/2010/main" val="0"/>
+                              </a:ext>
+                            </a:extLst>
+                          </a:blip>
+                          <a:stretch>
+                            <a:fillRect/>
+                          </a:stretch>
+                        </pic:blipFill>
+                        <pic:spPr>
+                          <a:xfrm>
+                            <a:off x="0" y="0"/>
+                            <a:ext cx="5327941" cy="3999623"/>
+                          </a:xfrm>
+                          <a:prstGeom prst="rect">
+                            <a:avLst/>
+                          </a:prstGeom>
+                        </pic:spPr>
+                      </pic:pic>
+                    </a:graphicData>
+                  </a:graphic>
+                </wp:inline>
+              </w:drawing>
+            </w:r>
+          </w:p>
+          <w:p>
+            <w:pPr>
+              <w:pStyle w:val="ListParagraph"/>
+              <w:adjustRightInd w:val="0"/>
+              <w:ind w:left="360" w:right="-1"/>
+              <w:rPr>
+                <w:rFonts w:ascii="Courier New" w:hAnsi="Courier New" w:cs="Courier New"/>
+                <w:lang w:val="en-GB"/>
+              </w:rPr>
+            </w:pPr>
+          </w:p>
+          <w:p>
+            <w:pPr>
+              <w:pStyle w:val="ListParagraph"/>
+              <w:adjustRightInd w:val="0"/>
+              <w:ind w:left="360" w:right="-1"/>
+              <w:rPr>
                 <w:rFonts w:ascii="Courier New" w:hAnsi="Courier New" w:cs="Courier New"/>
                 <w:lang w:val="en-GB"/>
               </w:rPr>
@@ -1957,11 +2577,100 @@
               <w:ind w:left="360" w:right="-1"/>
               <w:rPr>
                 <w:rFonts w:ascii="Courier New" w:hAnsi="Courier New" w:cs="Courier New"/>
-                <w:sz w:val="24"/>
-                <w:szCs w:val="24"/>
-                <w:lang w:val="en-GB"/>
-              </w:rPr>
-            </w:pPr>
+                <w:b/>
+                <w:bCs/>
+                <w:sz w:val="24"/>
+                <w:szCs w:val="24"/>
+                <w:lang w:val="en-GB"/>
+              </w:rPr>
+            </w:pPr>
+            <w:r>
+              <w:rPr>
+                <w:rFonts w:ascii="Courier New" w:hAnsi="Courier New" w:cs="Courier New"/>
+                <w:b/>
+                <w:bCs/>
+                <w:sz w:val="24"/>
+                <w:szCs w:val="24"/>
+                <w:lang w:val="en-GB"/>
+              </w:rPr>
+              <w:t>Placement of stones for Task3 is working fully.</w:t>
+            </w:r>
+          </w:p>
+          <w:p>
+            <w:pPr>
+              <w:pStyle w:val="ListParagraph"/>
+              <w:adjustRightInd w:val="0"/>
+              <w:ind w:left="360" w:right="-1"/>
+              <w:rPr>
+                <w:rFonts w:ascii="Courier New" w:hAnsi="Courier New" w:cs="Courier New"/>
+                <w:sz w:val="24"/>
+                <w:szCs w:val="24"/>
+                <w:lang w:val="en-GB"/>
+              </w:rPr>
+            </w:pPr>
+          </w:p>
+          <w:p>
+            <w:pPr>
+              <w:pStyle w:val="ListParagraph"/>
+              <w:adjustRightInd w:val="0"/>
+              <w:ind w:left="360" w:right="-1"/>
+              <w:rPr>
+                <w:rFonts w:ascii="Courier New" w:hAnsi="Courier New" w:cs="Courier New"/>
+                <w:sz w:val="24"/>
+                <w:szCs w:val="24"/>
+                <w:lang w:val="en-GB"/>
+              </w:rPr>
+            </w:pPr>
+            <w:r>
+              <w:rPr>
+                <w:rFonts w:ascii="Courier New" w:hAnsi="Courier New" w:cs="Courier New"/>
+                <w:noProof/>
+                <w:sz w:val="24"/>
+                <w:szCs w:val="24"/>
+                <w:lang w:val="en-GB"/>
+              </w:rPr>
+              <w:drawing>
+                <wp:inline distT="0" distB="0" distL="0" distR="0" wp14:anchorId="73429B8B" wp14:editId="2E696FA2">
+                  <wp:extent cx="5317649" cy="3991896"/>
+                  <wp:effectExtent l="0" t="0" r="3810" b="0"/>
+                  <wp:docPr id="7" name="Picture 7" descr="Chart, scatter chart&#10;&#10;Description automatically generated"/>
+                  <wp:cNvGraphicFramePr>
+                    <a:graphicFrameLocks xmlns:a="http://schemas.openxmlformats.org/drawingml/2006/main" noChangeAspect="1"/>
+                  </wp:cNvGraphicFramePr>
+                  <a:graphic xmlns:a="http://schemas.openxmlformats.org/drawingml/2006/main">
+                    <a:graphicData uri="http://schemas.openxmlformats.org/drawingml/2006/picture">
+                      <pic:pic xmlns:pic="http://schemas.openxmlformats.org/drawingml/2006/picture">
+                        <pic:nvPicPr>
+                          <pic:cNvPr id="7" name="Picture 7" descr="Chart, scatter chart&#10;&#10;Description automatically generated"/>
+                          <pic:cNvPicPr/>
+                        </pic:nvPicPr>
+                        <pic:blipFill>
+                          <a:blip r:embed="rId13" cstate="print">
+                            <a:extLst>
+                              <a:ext uri="{28A0092B-C50C-407E-A947-70E740481C1C}">
+                                <a14:useLocalDpi xmlns:a14="http://schemas.microsoft.com/office/drawing/2010/main" val="0"/>
+                              </a:ext>
+                            </a:extLst>
+                          </a:blip>
+                          <a:stretch>
+                            <a:fillRect/>
+                          </a:stretch>
+                        </pic:blipFill>
+                        <pic:spPr>
+                          <a:xfrm>
+                            <a:off x="0" y="0"/>
+                            <a:ext cx="5322689" cy="3995679"/>
+                          </a:xfrm>
+                          <a:prstGeom prst="rect">
+                            <a:avLst/>
+                          </a:prstGeom>
+                        </pic:spPr>
+                      </pic:pic>
+                    </a:graphicData>
+                  </a:graphic>
+                </wp:inline>
+              </w:drawing>
+            </w:r>
           </w:p>
           <w:p>
             <w:pPr>
@@ -2046,7 +2755,6 @@
                 <w:szCs w:val="28"/>
                 <w:lang w:val="en-GB"/>
               </w:rPr>
-              <w:lastRenderedPageBreak/>
               <w:t>Task 4 (2 images + what is working/not working)</w:t>
             </w:r>
           </w:p>
@@ -2064,6 +2772,134 @@
             </w:tcBorders>
             <w:hideMark/>
           </w:tcPr>
+          <w:p>
+            <w:pPr>
+              <w:pStyle w:val="ListParagraph"/>
+              <w:adjustRightInd w:val="0"/>
+              <w:ind w:left="360" w:right="-1"/>
+              <w:rPr>
+                <w:rFonts w:ascii="Courier New" w:hAnsi="Courier New" w:cs="Courier New"/>
+                <w:sz w:val="24"/>
+                <w:szCs w:val="24"/>
+                <w:lang w:val="en-GB"/>
+              </w:rPr>
+            </w:pPr>
+          </w:p>
+          <w:p>
+            <w:pPr>
+              <w:pStyle w:val="ListParagraph"/>
+              <w:adjustRightInd w:val="0"/>
+              <w:ind w:left="360" w:right="-1"/>
+              <w:rPr>
+                <w:rFonts w:ascii="Courier New" w:hAnsi="Courier New" w:cs="Courier New"/>
+                <w:sz w:val="24"/>
+                <w:szCs w:val="24"/>
+                <w:lang w:val="en-GB"/>
+              </w:rPr>
+            </w:pPr>
+          </w:p>
+          <w:p>
+            <w:pPr>
+              <w:pStyle w:val="ListParagraph"/>
+              <w:adjustRightInd w:val="0"/>
+              <w:ind w:left="360" w:right="-1"/>
+              <w:rPr>
+                <w:rFonts w:ascii="Courier New" w:hAnsi="Courier New" w:cs="Courier New"/>
+                <w:b/>
+                <w:bCs/>
+                <w:sz w:val="24"/>
+                <w:szCs w:val="24"/>
+                <w:lang w:val="en-GB"/>
+              </w:rPr>
+            </w:pPr>
+            <w:r>
+              <w:rPr>
+                <w:rFonts w:ascii="Courier New" w:hAnsi="Courier New" w:cs="Courier New"/>
+                <w:b/>
+                <w:bCs/>
+                <w:sz w:val="24"/>
+                <w:szCs w:val="24"/>
+                <w:lang w:val="en-GB"/>
+              </w:rPr>
+              <w:t>Task 4 is fully functional.</w:t>
+            </w:r>
+          </w:p>
+          <w:p>
+            <w:pPr>
+              <w:pStyle w:val="ListParagraph"/>
+              <w:adjustRightInd w:val="0"/>
+              <w:ind w:left="360" w:right="-1"/>
+              <w:rPr>
+                <w:rFonts w:ascii="Courier New" w:hAnsi="Courier New" w:cs="Courier New"/>
+                <w:sz w:val="24"/>
+                <w:szCs w:val="24"/>
+                <w:lang w:val="en-GB"/>
+              </w:rPr>
+            </w:pPr>
+          </w:p>
+          <w:p>
+            <w:pPr>
+              <w:pStyle w:val="ListParagraph"/>
+              <w:adjustRightInd w:val="0"/>
+              <w:ind w:left="360" w:right="-1"/>
+              <w:rPr>
+                <w:rFonts w:ascii="Courier New" w:hAnsi="Courier New" w:cs="Courier New"/>
+                <w:sz w:val="24"/>
+                <w:szCs w:val="24"/>
+                <w:lang w:val="en-GB"/>
+              </w:rPr>
+            </w:pPr>
+            <w:r>
+              <w:rPr>
+                <w:rFonts w:ascii="Courier New" w:hAnsi="Courier New" w:cs="Courier New"/>
+                <w:noProof/>
+                <w:sz w:val="24"/>
+                <w:szCs w:val="24"/>
+                <w:lang w:val="en-GB"/>
+              </w:rPr>
+              <w:drawing>
+                <wp:inline distT="0" distB="0" distL="0" distR="0" wp14:anchorId="723D49D8" wp14:editId="6C73BEC8">
+                  <wp:extent cx="5310162" cy="3991897"/>
+                  <wp:effectExtent l="0" t="0" r="0" b="0"/>
+                  <wp:docPr id="9" name="Picture 9" descr="Diagram&#10;&#10;Description automatically generated with medium confidence"/>
+                  <wp:cNvGraphicFramePr>
+                    <a:graphicFrameLocks xmlns:a="http://schemas.openxmlformats.org/drawingml/2006/main" noChangeAspect="1"/>
+                  </wp:cNvGraphicFramePr>
+                  <a:graphic xmlns:a="http://schemas.openxmlformats.org/drawingml/2006/main">
+                    <a:graphicData uri="http://schemas.openxmlformats.org/drawingml/2006/picture">
+                      <pic:pic xmlns:pic="http://schemas.openxmlformats.org/drawingml/2006/picture">
+                        <pic:nvPicPr>
+                          <pic:cNvPr id="9" name="Picture 9" descr="Diagram&#10;&#10;Description automatically generated with medium confidence"/>
+                          <pic:cNvPicPr/>
+                        </pic:nvPicPr>
+                        <pic:blipFill>
+                          <a:blip r:embed="rId14" cstate="print">
+                            <a:extLst>
+                              <a:ext uri="{28A0092B-C50C-407E-A947-70E740481C1C}">
+                                <a14:useLocalDpi xmlns:a14="http://schemas.microsoft.com/office/drawing/2010/main" val="0"/>
+                              </a:ext>
+                            </a:extLst>
+                          </a:blip>
+                          <a:stretch>
+                            <a:fillRect/>
+                          </a:stretch>
+                        </pic:blipFill>
+                        <pic:spPr>
+                          <a:xfrm>
+                            <a:off x="0" y="0"/>
+                            <a:ext cx="5320886" cy="3999959"/>
+                          </a:xfrm>
+                          <a:prstGeom prst="rect">
+                            <a:avLst/>
+                          </a:prstGeom>
+                        </pic:spPr>
+                      </pic:pic>
+                    </a:graphicData>
+                  </a:graphic>
+                </wp:inline>
+              </w:drawing>
+            </w:r>
+          </w:p>
           <w:p>
             <w:pPr>
               <w:pStyle w:val="ListParagraph"/>
@@ -2210,6 +3046,122 @@
               <w:ind w:left="360" w:right="-1"/>
               <w:rPr>
                 <w:rFonts w:ascii="Courier New" w:hAnsi="Courier New" w:cs="Courier New"/>
+                <w:b/>
+                <w:bCs/>
+                <w:sz w:val="24"/>
+                <w:szCs w:val="24"/>
+                <w:lang w:val="en-GB"/>
+              </w:rPr>
+            </w:pPr>
+            <w:r>
+              <w:rPr>
+                <w:rFonts w:ascii="Courier New" w:hAnsi="Courier New" w:cs="Courier New"/>
+                <w:b/>
+                <w:bCs/>
+                <w:sz w:val="24"/>
+                <w:szCs w:val="24"/>
+                <w:lang w:val="en-GB"/>
+              </w:rPr>
+              <w:t>Task 5 is fully functional.</w:t>
+            </w:r>
+          </w:p>
+          <w:p>
+            <w:pPr>
+              <w:pStyle w:val="ListParagraph"/>
+              <w:adjustRightInd w:val="0"/>
+              <w:ind w:left="360" w:right="-1"/>
+              <w:rPr>
+                <w:rFonts w:ascii="Courier New" w:hAnsi="Courier New" w:cs="Courier New"/>
+                <w:sz w:val="24"/>
+                <w:szCs w:val="24"/>
+                <w:lang w:val="en-GB"/>
+              </w:rPr>
+            </w:pPr>
+          </w:p>
+          <w:p>
+            <w:pPr>
+              <w:pStyle w:val="ListParagraph"/>
+              <w:adjustRightInd w:val="0"/>
+              <w:ind w:left="360" w:right="-1"/>
+              <w:rPr>
+                <w:rFonts w:ascii="Courier New" w:hAnsi="Courier New" w:cs="Courier New"/>
+                <w:sz w:val="24"/>
+                <w:szCs w:val="24"/>
+                <w:lang w:val="en-GB"/>
+              </w:rPr>
+            </w:pPr>
+            <w:r>
+              <w:rPr>
+                <w:rFonts w:ascii="Courier New" w:hAnsi="Courier New" w:cs="Courier New"/>
+                <w:noProof/>
+                <w:sz w:val="24"/>
+                <w:szCs w:val="24"/>
+                <w:lang w:val="en-GB"/>
+              </w:rPr>
+              <w:lastRenderedPageBreak/>
+              <w:drawing>
+                <wp:inline distT="0" distB="0" distL="0" distR="0" wp14:anchorId="0F8DEE65" wp14:editId="1E79F566">
+                  <wp:extent cx="5340832" cy="4011561"/>
+                  <wp:effectExtent l="0" t="0" r="6350" b="1905"/>
+                  <wp:docPr id="10" name="Picture 10" descr="Diagram&#10;&#10;Description automatically generated"/>
+                  <wp:cNvGraphicFramePr>
+                    <a:graphicFrameLocks xmlns:a="http://schemas.openxmlformats.org/drawingml/2006/main" noChangeAspect="1"/>
+                  </wp:cNvGraphicFramePr>
+                  <a:graphic xmlns:a="http://schemas.openxmlformats.org/drawingml/2006/main">
+                    <a:graphicData uri="http://schemas.openxmlformats.org/drawingml/2006/picture">
+                      <pic:pic xmlns:pic="http://schemas.openxmlformats.org/drawingml/2006/picture">
+                        <pic:nvPicPr>
+                          <pic:cNvPr id="10" name="Picture 10" descr="Diagram&#10;&#10;Description automatically generated"/>
+                          <pic:cNvPicPr/>
+                        </pic:nvPicPr>
+                        <pic:blipFill>
+                          <a:blip r:embed="rId15" cstate="print">
+                            <a:extLst>
+                              <a:ext uri="{28A0092B-C50C-407E-A947-70E740481C1C}">
+                                <a14:useLocalDpi xmlns:a14="http://schemas.microsoft.com/office/drawing/2010/main" val="0"/>
+                              </a:ext>
+                            </a:extLst>
+                          </a:blip>
+                          <a:stretch>
+                            <a:fillRect/>
+                          </a:stretch>
+                        </pic:blipFill>
+                        <pic:spPr>
+                          <a:xfrm>
+                            <a:off x="0" y="0"/>
+                            <a:ext cx="5360873" cy="4026614"/>
+                          </a:xfrm>
+                          <a:prstGeom prst="rect">
+                            <a:avLst/>
+                          </a:prstGeom>
+                        </pic:spPr>
+                      </pic:pic>
+                    </a:graphicData>
+                  </a:graphic>
+                </wp:inline>
+              </w:drawing>
+            </w:r>
+          </w:p>
+          <w:p>
+            <w:pPr>
+              <w:pStyle w:val="ListParagraph"/>
+              <w:adjustRightInd w:val="0"/>
+              <w:ind w:left="360" w:right="-1"/>
+              <w:rPr>
+                <w:rFonts w:ascii="Courier New" w:hAnsi="Courier New" w:cs="Courier New"/>
+                <w:sz w:val="24"/>
+                <w:szCs w:val="24"/>
+                <w:lang w:val="en-GB"/>
+              </w:rPr>
+            </w:pPr>
+          </w:p>
+          <w:p>
+            <w:pPr>
+              <w:pStyle w:val="ListParagraph"/>
+              <w:adjustRightInd w:val="0"/>
+              <w:ind w:left="360" w:right="-1"/>
+              <w:rPr>
+                <w:rFonts w:ascii="Courier New" w:hAnsi="Courier New" w:cs="Courier New"/>
                 <w:sz w:val="24"/>
                 <w:szCs w:val="24"/>
                 <w:lang w:val="en-GB"/>
@@ -2336,6 +3288,108 @@
               <w:ind w:left="360" w:right="-1"/>
               <w:rPr>
                 <w:rFonts w:ascii="Courier New" w:hAnsi="Courier New" w:cs="Courier New"/>
+                <w:b/>
+                <w:bCs/>
+                <w:sz w:val="24"/>
+                <w:szCs w:val="24"/>
+                <w:lang w:val="en-GB"/>
+              </w:rPr>
+            </w:pPr>
+            <w:r>
+              <w:rPr>
+                <w:rFonts w:ascii="Courier New" w:hAnsi="Courier New" w:cs="Courier New"/>
+                <w:b/>
+                <w:bCs/>
+                <w:sz w:val="24"/>
+                <w:szCs w:val="24"/>
+                <w:lang w:val="en-GB"/>
+              </w:rPr>
+              <w:t>Task 6 is fully functional.</w:t>
+            </w:r>
+          </w:p>
+          <w:p>
+            <w:pPr>
+              <w:pStyle w:val="ListParagraph"/>
+              <w:adjustRightInd w:val="0"/>
+              <w:ind w:left="360" w:right="-1"/>
+              <w:rPr>
+                <w:rFonts w:ascii="Courier New" w:hAnsi="Courier New" w:cs="Courier New"/>
+                <w:sz w:val="24"/>
+                <w:szCs w:val="24"/>
+                <w:lang w:val="en-GB"/>
+              </w:rPr>
+            </w:pPr>
+          </w:p>
+          <w:p>
+            <w:pPr>
+              <w:pStyle w:val="ListParagraph"/>
+              <w:adjustRightInd w:val="0"/>
+              <w:ind w:left="360" w:right="-1"/>
+              <w:rPr>
+                <w:rFonts w:ascii="Courier New" w:hAnsi="Courier New" w:cs="Courier New"/>
+                <w:sz w:val="24"/>
+                <w:szCs w:val="24"/>
+                <w:lang w:val="en-GB"/>
+              </w:rPr>
+            </w:pPr>
+            <w:r>
+              <w:rPr>
+                <w:rFonts w:ascii="Courier New" w:hAnsi="Courier New" w:cs="Courier New"/>
+                <w:noProof/>
+                <w:sz w:val="24"/>
+                <w:szCs w:val="24"/>
+                <w:lang w:val="en-GB"/>
+              </w:rPr>
+              <w:drawing>
+                <wp:inline distT="0" distB="0" distL="0" distR="0" wp14:anchorId="06F43D4B" wp14:editId="384ADFD6">
+                  <wp:extent cx="5276572" cy="3972232"/>
+                  <wp:effectExtent l="0" t="0" r="0" b="3175"/>
+                  <wp:docPr id="11" name="Picture 11" descr="Chart, scatter chart&#10;&#10;Description automatically generated"/>
+                  <wp:cNvGraphicFramePr>
+                    <a:graphicFrameLocks xmlns:a="http://schemas.openxmlformats.org/drawingml/2006/main" noChangeAspect="1"/>
+                  </wp:cNvGraphicFramePr>
+                  <a:graphic xmlns:a="http://schemas.openxmlformats.org/drawingml/2006/main">
+                    <a:graphicData uri="http://schemas.openxmlformats.org/drawingml/2006/picture">
+                      <pic:pic xmlns:pic="http://schemas.openxmlformats.org/drawingml/2006/picture">
+                        <pic:nvPicPr>
+                          <pic:cNvPr id="11" name="Picture 11" descr="Chart, scatter chart&#10;&#10;Description automatically generated"/>
+                          <pic:cNvPicPr/>
+                        </pic:nvPicPr>
+                        <pic:blipFill>
+                          <a:blip r:embed="rId16" cstate="print">
+                            <a:extLst>
+                              <a:ext uri="{28A0092B-C50C-407E-A947-70E740481C1C}">
+                                <a14:useLocalDpi xmlns:a14="http://schemas.microsoft.com/office/drawing/2010/main" val="0"/>
+                              </a:ext>
+                            </a:extLst>
+                          </a:blip>
+                          <a:stretch>
+                            <a:fillRect/>
+                          </a:stretch>
+                        </pic:blipFill>
+                        <pic:spPr>
+                          <a:xfrm>
+                            <a:off x="0" y="0"/>
+                            <a:ext cx="5280980" cy="3975550"/>
+                          </a:xfrm>
+                          <a:prstGeom prst="rect">
+                            <a:avLst/>
+                          </a:prstGeom>
+                        </pic:spPr>
+                      </pic:pic>
+                    </a:graphicData>
+                  </a:graphic>
+                </wp:inline>
+              </w:drawing>
+            </w:r>
+          </w:p>
+          <w:p>
+            <w:pPr>
+              <w:pStyle w:val="ListParagraph"/>
+              <w:adjustRightInd w:val="0"/>
+              <w:ind w:left="360" w:right="-1"/>
+              <w:rPr>
+                <w:rFonts w:ascii="Courier New" w:hAnsi="Courier New" w:cs="Courier New"/>
                 <w:sz w:val="24"/>
                 <w:szCs w:val="24"/>
                 <w:lang w:val="en-GB"/>
@@ -2473,6 +3527,108 @@
               <w:ind w:left="360" w:right="-1"/>
               <w:rPr>
                 <w:rFonts w:ascii="Courier New" w:hAnsi="Courier New" w:cs="Courier New"/>
+                <w:b/>
+                <w:bCs/>
+                <w:sz w:val="24"/>
+                <w:szCs w:val="24"/>
+                <w:lang w:val="en-GB"/>
+              </w:rPr>
+            </w:pPr>
+            <w:r>
+              <w:rPr>
+                <w:rFonts w:ascii="Courier New" w:hAnsi="Courier New" w:cs="Courier New"/>
+                <w:b/>
+                <w:bCs/>
+                <w:sz w:val="24"/>
+                <w:szCs w:val="24"/>
+                <w:lang w:val="en-GB"/>
+              </w:rPr>
+              <w:t>Task 7 is fully functional</w:t>
+            </w:r>
+          </w:p>
+          <w:p>
+            <w:pPr>
+              <w:pStyle w:val="ListParagraph"/>
+              <w:adjustRightInd w:val="0"/>
+              <w:ind w:left="360" w:right="-1"/>
+              <w:rPr>
+                <w:rFonts w:ascii="Courier New" w:hAnsi="Courier New" w:cs="Courier New"/>
+                <w:sz w:val="24"/>
+                <w:szCs w:val="24"/>
+                <w:lang w:val="en-GB"/>
+              </w:rPr>
+            </w:pPr>
+          </w:p>
+          <w:p>
+            <w:pPr>
+              <w:pStyle w:val="ListParagraph"/>
+              <w:adjustRightInd w:val="0"/>
+              <w:ind w:left="360" w:right="-1"/>
+              <w:rPr>
+                <w:rFonts w:ascii="Courier New" w:hAnsi="Courier New" w:cs="Courier New"/>
+                <w:sz w:val="24"/>
+                <w:szCs w:val="24"/>
+                <w:lang w:val="en-GB"/>
+              </w:rPr>
+            </w:pPr>
+            <w:r>
+              <w:rPr>
+                <w:rFonts w:ascii="Courier New" w:hAnsi="Courier New" w:cs="Courier New"/>
+                <w:noProof/>
+                <w:sz w:val="24"/>
+                <w:szCs w:val="24"/>
+                <w:lang w:val="en-GB"/>
+              </w:rPr>
+              <w:drawing>
+                <wp:inline distT="0" distB="0" distL="0" distR="0" wp14:anchorId="503C5662" wp14:editId="5F5AEEC3">
+                  <wp:extent cx="5370926" cy="4070555"/>
+                  <wp:effectExtent l="0" t="0" r="1270" b="6350"/>
+                  <wp:docPr id="12" name="Picture 12" descr="Chart&#10;&#10;Description automatically generated"/>
+                  <wp:cNvGraphicFramePr>
+                    <a:graphicFrameLocks xmlns:a="http://schemas.openxmlformats.org/drawingml/2006/main" noChangeAspect="1"/>
+                  </wp:cNvGraphicFramePr>
+                  <a:graphic xmlns:a="http://schemas.openxmlformats.org/drawingml/2006/main">
+                    <a:graphicData uri="http://schemas.openxmlformats.org/drawingml/2006/picture">
+                      <pic:pic xmlns:pic="http://schemas.openxmlformats.org/drawingml/2006/picture">
+                        <pic:nvPicPr>
+                          <pic:cNvPr id="12" name="Picture 12" descr="Chart&#10;&#10;Description automatically generated"/>
+                          <pic:cNvPicPr/>
+                        </pic:nvPicPr>
+                        <pic:blipFill>
+                          <a:blip r:embed="rId17" cstate="print">
+                            <a:extLst>
+                              <a:ext uri="{28A0092B-C50C-407E-A947-70E740481C1C}">
+                                <a14:useLocalDpi xmlns:a14="http://schemas.microsoft.com/office/drawing/2010/main" val="0"/>
+                              </a:ext>
+                            </a:extLst>
+                          </a:blip>
+                          <a:stretch>
+                            <a:fillRect/>
+                          </a:stretch>
+                        </pic:blipFill>
+                        <pic:spPr>
+                          <a:xfrm>
+                            <a:off x="0" y="0"/>
+                            <a:ext cx="5378778" cy="4076506"/>
+                          </a:xfrm>
+                          <a:prstGeom prst="rect">
+                            <a:avLst/>
+                          </a:prstGeom>
+                        </pic:spPr>
+                      </pic:pic>
+                    </a:graphicData>
+                  </a:graphic>
+                </wp:inline>
+              </w:drawing>
+            </w:r>
+          </w:p>
+          <w:p>
+            <w:pPr>
+              <w:pStyle w:val="ListParagraph"/>
+              <w:adjustRightInd w:val="0"/>
+              <w:ind w:left="360" w:right="-1"/>
+              <w:rPr>
+                <w:rFonts w:ascii="Courier New" w:hAnsi="Courier New" w:cs="Courier New"/>
                 <w:sz w:val="24"/>
                 <w:szCs w:val="24"/>
                 <w:lang w:val="en-GB"/>
@@ -2585,6 +3741,121 @@
               <w:adjustRightInd w:val="0"/>
               <w:ind w:left="360" w:right="-1"/>
               <w:rPr>
+                <w:b/>
+                <w:bCs/>
+                <w:sz w:val="24"/>
+                <w:szCs w:val="24"/>
+                <w:lang w:val="en-GB"/>
+              </w:rPr>
+            </w:pPr>
+          </w:p>
+          <w:p>
+            <w:pPr>
+              <w:pStyle w:val="ListParagraph"/>
+              <w:adjustRightInd w:val="0"/>
+              <w:ind w:left="360" w:right="-1"/>
+              <w:rPr>
+                <w:b/>
+                <w:bCs/>
+                <w:sz w:val="24"/>
+                <w:szCs w:val="24"/>
+                <w:lang w:val="en-GB"/>
+              </w:rPr>
+            </w:pPr>
+            <w:r>
+              <w:rPr>
+                <w:b/>
+                <w:bCs/>
+                <w:sz w:val="24"/>
+                <w:szCs w:val="24"/>
+                <w:lang w:val="en-GB"/>
+              </w:rPr>
+              <w:t>Task 8 is fully functional; the winner is automatically detected if a player passes twice</w:t>
+            </w:r>
+          </w:p>
+          <w:p>
+            <w:pPr>
+              <w:pStyle w:val="ListParagraph"/>
+              <w:adjustRightInd w:val="0"/>
+              <w:ind w:left="360" w:right="-1"/>
+              <w:rPr>
+                <w:rFonts w:ascii="Courier New" w:hAnsi="Courier New" w:cs="Courier New"/>
+                <w:sz w:val="24"/>
+                <w:szCs w:val="24"/>
+                <w:lang w:val="en-GB"/>
+              </w:rPr>
+            </w:pPr>
+          </w:p>
+          <w:p>
+            <w:pPr>
+              <w:pStyle w:val="ListParagraph"/>
+              <w:adjustRightInd w:val="0"/>
+              <w:ind w:left="360" w:right="-1"/>
+              <w:rPr>
+                <w:rFonts w:ascii="Courier New" w:hAnsi="Courier New" w:cs="Courier New"/>
+                <w:sz w:val="24"/>
+                <w:szCs w:val="24"/>
+                <w:lang w:val="en-GB"/>
+              </w:rPr>
+            </w:pPr>
+            <w:r>
+              <w:rPr>
+                <w:rFonts w:ascii="Courier New" w:hAnsi="Courier New" w:cs="Courier New"/>
+                <w:noProof/>
+                <w:sz w:val="24"/>
+                <w:szCs w:val="24"/>
+                <w:lang w:val="en-GB"/>
+              </w:rPr>
+              <w:lastRenderedPageBreak/>
+              <w:drawing>
+                <wp:inline distT="0" distB="0" distL="0" distR="0" wp14:anchorId="2AA2EC20" wp14:editId="4F32C3C5">
+                  <wp:extent cx="5351392" cy="4011561"/>
+                  <wp:effectExtent l="0" t="0" r="0" b="1905"/>
+                  <wp:docPr id="13" name="Picture 13" descr="Graphical user interface&#10;&#10;Description automatically generated"/>
+                  <wp:cNvGraphicFramePr>
+                    <a:graphicFrameLocks xmlns:a="http://schemas.openxmlformats.org/drawingml/2006/main" noChangeAspect="1"/>
+                  </wp:cNvGraphicFramePr>
+                  <a:graphic xmlns:a="http://schemas.openxmlformats.org/drawingml/2006/main">
+                    <a:graphicData uri="http://schemas.openxmlformats.org/drawingml/2006/picture">
+                      <pic:pic xmlns:pic="http://schemas.openxmlformats.org/drawingml/2006/picture">
+                        <pic:nvPicPr>
+                          <pic:cNvPr id="13" name="Picture 13" descr="Graphical user interface&#10;&#10;Description automatically generated"/>
+                          <pic:cNvPicPr/>
+                        </pic:nvPicPr>
+                        <pic:blipFill>
+                          <a:blip r:embed="rId18" cstate="print">
+                            <a:extLst>
+                              <a:ext uri="{28A0092B-C50C-407E-A947-70E740481C1C}">
+                                <a14:useLocalDpi xmlns:a14="http://schemas.microsoft.com/office/drawing/2010/main" val="0"/>
+                              </a:ext>
+                            </a:extLst>
+                          </a:blip>
+                          <a:stretch>
+                            <a:fillRect/>
+                          </a:stretch>
+                        </pic:blipFill>
+                        <pic:spPr>
+                          <a:xfrm>
+                            <a:off x="0" y="0"/>
+                            <a:ext cx="5364630" cy="4021485"/>
+                          </a:xfrm>
+                          <a:prstGeom prst="rect">
+                            <a:avLst/>
+                          </a:prstGeom>
+                        </pic:spPr>
+                      </pic:pic>
+                    </a:graphicData>
+                  </a:graphic>
+                </wp:inline>
+              </w:drawing>
+            </w:r>
+          </w:p>
+          <w:p>
+            <w:pPr>
+              <w:pStyle w:val="ListParagraph"/>
+              <w:adjustRightInd w:val="0"/>
+              <w:ind w:left="360" w:right="-1"/>
+              <w:rPr>
                 <w:rFonts w:ascii="Courier New" w:hAnsi="Courier New" w:cs="Courier New"/>
                 <w:sz w:val="24"/>
                 <w:szCs w:val="24"/>
@@ -2712,11 +3983,115 @@
               <w:ind w:left="360" w:right="-1"/>
               <w:rPr>
                 <w:rFonts w:ascii="Courier New" w:hAnsi="Courier New" w:cs="Courier New"/>
-                <w:sz w:val="24"/>
-                <w:szCs w:val="24"/>
-                <w:lang w:val="en-GB"/>
-              </w:rPr>
-            </w:pPr>
+                <w:b/>
+                <w:bCs/>
+                <w:sz w:val="24"/>
+                <w:szCs w:val="24"/>
+                <w:lang w:val="en-GB"/>
+              </w:rPr>
+            </w:pPr>
+          </w:p>
+          <w:p>
+            <w:pPr>
+              <w:pStyle w:val="ListParagraph"/>
+              <w:adjustRightInd w:val="0"/>
+              <w:ind w:left="360" w:right="-1"/>
+              <w:rPr>
+                <w:rFonts w:ascii="Courier New" w:hAnsi="Courier New" w:cs="Courier New"/>
+                <w:b/>
+                <w:bCs/>
+                <w:sz w:val="24"/>
+                <w:szCs w:val="24"/>
+                <w:lang w:val="en-GB"/>
+              </w:rPr>
+            </w:pPr>
+            <w:r>
+              <w:rPr>
+                <w:rFonts w:ascii="Courier New" w:hAnsi="Courier New" w:cs="Courier New"/>
+                <w:b/>
+                <w:bCs/>
+                <w:sz w:val="24"/>
+                <w:szCs w:val="24"/>
+                <w:lang w:val="en-GB"/>
+              </w:rPr>
+              <w:t>There is one timer for both players, it is partially functional as it has no impact when the timer is over.</w:t>
+            </w:r>
+          </w:p>
+          <w:p>
+            <w:pPr>
+              <w:pStyle w:val="ListParagraph"/>
+              <w:adjustRightInd w:val="0"/>
+              <w:ind w:left="360" w:right="-1"/>
+              <w:rPr>
+                <w:rFonts w:ascii="Courier New" w:hAnsi="Courier New" w:cs="Courier New"/>
+                <w:sz w:val="24"/>
+                <w:szCs w:val="24"/>
+                <w:lang w:val="en-GB"/>
+              </w:rPr>
+            </w:pPr>
+          </w:p>
+          <w:p>
+            <w:pPr>
+              <w:pStyle w:val="ListParagraph"/>
+              <w:adjustRightInd w:val="0"/>
+              <w:ind w:left="360" w:right="-1"/>
+              <w:rPr>
+                <w:rFonts w:ascii="Courier New" w:hAnsi="Courier New" w:cs="Courier New"/>
+                <w:sz w:val="24"/>
+                <w:szCs w:val="24"/>
+                <w:lang w:val="en-GB"/>
+              </w:rPr>
+            </w:pPr>
+            <w:r>
+              <w:rPr>
+                <w:rFonts w:ascii="Courier New" w:hAnsi="Courier New" w:cs="Courier New"/>
+                <w:noProof/>
+                <w:sz w:val="24"/>
+                <w:szCs w:val="24"/>
+                <w:lang w:val="en-GB"/>
+              </w:rPr>
+              <w:drawing>
+                <wp:inline distT="0" distB="0" distL="0" distR="0" wp14:anchorId="478E90DB" wp14:editId="71CDFA42">
+                  <wp:extent cx="5319901" cy="3991897"/>
+                  <wp:effectExtent l="0" t="0" r="1905" b="0"/>
+                  <wp:docPr id="14" name="Picture 14" descr="Chart, scatter chart&#10;&#10;Description automatically generated"/>
+                  <wp:cNvGraphicFramePr>
+                    <a:graphicFrameLocks xmlns:a="http://schemas.openxmlformats.org/drawingml/2006/main" noChangeAspect="1"/>
+                  </wp:cNvGraphicFramePr>
+                  <a:graphic xmlns:a="http://schemas.openxmlformats.org/drawingml/2006/main">
+                    <a:graphicData uri="http://schemas.openxmlformats.org/drawingml/2006/picture">
+                      <pic:pic xmlns:pic="http://schemas.openxmlformats.org/drawingml/2006/picture">
+                        <pic:nvPicPr>
+                          <pic:cNvPr id="14" name="Picture 14" descr="Chart, scatter chart&#10;&#10;Description automatically generated"/>
+                          <pic:cNvPicPr/>
+                        </pic:nvPicPr>
+                        <pic:blipFill>
+                          <a:blip r:embed="rId19" cstate="print">
+                            <a:extLst>
+                              <a:ext uri="{28A0092B-C50C-407E-A947-70E740481C1C}">
+                                <a14:useLocalDpi xmlns:a14="http://schemas.microsoft.com/office/drawing/2010/main" val="0"/>
+                              </a:ext>
+                            </a:extLst>
+                          </a:blip>
+                          <a:stretch>
+                            <a:fillRect/>
+                          </a:stretch>
+                        </pic:blipFill>
+                        <pic:spPr>
+                          <a:xfrm>
+                            <a:off x="0" y="0"/>
+                            <a:ext cx="5334937" cy="4003180"/>
+                          </a:xfrm>
+                          <a:prstGeom prst="rect">
+                            <a:avLst/>
+                          </a:prstGeom>
+                        </pic:spPr>
+                      </pic:pic>
+                    </a:graphicData>
+                  </a:graphic>
+                </wp:inline>
+              </w:drawing>
+            </w:r>
           </w:p>
           <w:p>
             <w:pPr>
@@ -3157,7 +4532,7 @@
     </w:p>
     <w:p/>
     <w:sectPr>
-      <w:footerReference w:type="default" r:id="rId8"/>
+      <w:footerReference w:type="default" r:id="rId20"/>
       <w:pgSz w:w="11900" w:h="16840"/>
       <w:pgMar w:top="586" w:right="1440" w:bottom="516" w:left="1014" w:header="708" w:footer="0" w:gutter="0"/>
       <w:cols w:space="708"/>

</xml_diff>